<commit_message>
technology overview + minor changes
</commit_message>
<xml_diff>
--- a/Design and Implementation of a web-based platform to present designer-portfolios.docx
+++ b/Design and Implementation of a web-based platform to present designer-portfolios.docx
@@ -6,7 +6,7 @@
       <w:pPr>
         <w:pStyle w:val="berschrift1"/>
       </w:pPr>
-      <w:bookmarkStart w:id="0" w:name="_Toc164177342"/>
+      <w:bookmarkStart w:id="0" w:name="_Toc164177924"/>
       <w:r>
         <w:t>Affidavit</w:t>
       </w:r>
@@ -77,7 +77,7 @@
         <w:pStyle w:val="berschrift1"/>
       </w:pPr>
       <w:bookmarkStart w:id="2" w:name="_Toc164160754"/>
-      <w:bookmarkStart w:id="3" w:name="_Toc164177343"/>
+      <w:bookmarkStart w:id="3" w:name="_Toc164177925"/>
       <w:r>
         <w:t>Table of Contents</w:t>
       </w:r>
@@ -137,7 +137,7 @@
         <w:rPr>
           <w:noProof/>
         </w:rPr>
-        <w:instrText xml:space="preserve"> PAGEREF _Toc164177342 \h </w:instrText>
+        <w:instrText xml:space="preserve"> PAGEREF _Toc164177924 \h </w:instrText>
       </w:r>
       <w:r>
         <w:rPr>
@@ -201,7 +201,7 @@
         <w:rPr>
           <w:noProof/>
         </w:rPr>
-        <w:instrText xml:space="preserve"> PAGEREF _Toc164177343 \h </w:instrText>
+        <w:instrText xml:space="preserve"> PAGEREF _Toc164177925 \h </w:instrText>
       </w:r>
       <w:r>
         <w:rPr>
@@ -265,7 +265,7 @@
         <w:rPr>
           <w:noProof/>
         </w:rPr>
-        <w:instrText xml:space="preserve"> PAGEREF _Toc164177344 \h </w:instrText>
+        <w:instrText xml:space="preserve"> PAGEREF _Toc164177926 \h </w:instrText>
       </w:r>
       <w:r>
         <w:rPr>
@@ -328,7 +328,7 @@
         <w:rPr>
           <w:noProof/>
         </w:rPr>
-        <w:instrText xml:space="preserve"> PAGEREF _Toc164177345 \h </w:instrText>
+        <w:instrText xml:space="preserve"> PAGEREF _Toc164177927 \h </w:instrText>
       </w:r>
       <w:r>
         <w:rPr>
@@ -391,7 +391,7 @@
         <w:rPr>
           <w:noProof/>
         </w:rPr>
-        <w:instrText xml:space="preserve"> PAGEREF _Toc164177346 \h </w:instrText>
+        <w:instrText xml:space="preserve"> PAGEREF _Toc164177928 \h </w:instrText>
       </w:r>
       <w:r>
         <w:rPr>
@@ -454,7 +454,7 @@
         <w:rPr>
           <w:noProof/>
         </w:rPr>
-        <w:instrText xml:space="preserve"> PAGEREF _Toc164177347 \h </w:instrText>
+        <w:instrText xml:space="preserve"> PAGEREF _Toc164177929 \h </w:instrText>
       </w:r>
       <w:r>
         <w:rPr>
@@ -516,7 +516,7 @@
         <w:rPr>
           <w:noProof/>
         </w:rPr>
-        <w:instrText xml:space="preserve"> PAGEREF _Toc164177348 \h </w:instrText>
+        <w:instrText xml:space="preserve"> PAGEREF _Toc164177930 \h </w:instrText>
       </w:r>
       <w:r>
         <w:rPr>
@@ -578,7 +578,7 @@
         <w:rPr>
           <w:noProof/>
         </w:rPr>
-        <w:instrText xml:space="preserve"> PAGEREF _Toc164177349 \h </w:instrText>
+        <w:instrText xml:space="preserve"> PAGEREF _Toc164177931 \h </w:instrText>
       </w:r>
       <w:r>
         <w:rPr>
@@ -640,7 +640,7 @@
         <w:rPr>
           <w:noProof/>
         </w:rPr>
-        <w:instrText xml:space="preserve"> PAGEREF _Toc164177350 \h </w:instrText>
+        <w:instrText xml:space="preserve"> PAGEREF _Toc164177932 \h </w:instrText>
       </w:r>
       <w:r>
         <w:rPr>
@@ -702,7 +702,7 @@
         <w:rPr>
           <w:noProof/>
         </w:rPr>
-        <w:instrText xml:space="preserve"> PAGEREF _Toc164177351 \h </w:instrText>
+        <w:instrText xml:space="preserve"> PAGEREF _Toc164177933 \h </w:instrText>
       </w:r>
       <w:r>
         <w:rPr>
@@ -738,7 +738,7 @@
         <w:pStyle w:val="berschrift1"/>
       </w:pPr>
       <w:bookmarkStart w:id="4" w:name="_Toc164160755"/>
-      <w:bookmarkStart w:id="5" w:name="_Toc164177344"/>
+      <w:bookmarkStart w:id="5" w:name="_Toc164177926"/>
       <w:r>
         <w:t>Salon</w:t>
       </w:r>
@@ -749,7 +749,7 @@
       <w:pPr>
         <w:pStyle w:val="berschrift2"/>
       </w:pPr>
-      <w:bookmarkStart w:id="6" w:name="_Toc164177345"/>
+      <w:bookmarkStart w:id="6" w:name="_Toc164177927"/>
       <w:r>
         <w:t>1</w:t>
       </w:r>
@@ -769,7 +769,13 @@
         <w:spacing w:line="360" w:lineRule="auto"/>
       </w:pPr>
       <w:r>
-        <w:t>Salon is a web-based system that allows its users to create pages and to upload images onto these pages. On a first sight this functionality may not look very innovative since there are millions of services on the internet that allow the user to upload images. But the main improvement that Salon offers that other services don't offer is that registered users are able to fully control the way their images are presented to the visitors of their pages. All images are placed on a canvas and can freely be dragged around by the user to create innovative and unique arrangements. Also the canvas itself can be moved to focus a certain point of a page. Another feature is that images can link to other pages so that users can create associations between pages or even associations between users.</w:t>
+        <w:t xml:space="preserve">Salon is a web-based system that allows its users to create pages and to upload images onto these pages. On a first sight this functionality may not look very innovative since there are millions of services on the </w:t>
+      </w:r>
+      <w:r>
+        <w:t>Internet</w:t>
+      </w:r>
+      <w:r>
+        <w:t xml:space="preserve"> that allow the user to upload images. But the main improvement that Salon offers that other services don't offer is that registered users are able to fully control the way their images are presented to the visitors of their pages. All images are placed on a canvas and can freely be dragged around by the user to create innovative and unique arrangements. Also the canvas itself can be moved to focus a certain point of a page. Another feature is that images can link to other pages so that users can create associations between pages or even associations between users.</w:t>
       </w:r>
     </w:p>
     <w:p>
@@ -777,12 +783,9 @@
         <w:pStyle w:val="berschrift2"/>
       </w:pPr>
       <w:bookmarkStart w:id="7" w:name="_Toc164160756"/>
-      <w:bookmarkStart w:id="8" w:name="_Toc164177346"/>
-      <w:r>
-        <w:t>2</w:t>
-      </w:r>
-      <w:r>
-        <w:t xml:space="preserve">. </w:t>
+      <w:bookmarkStart w:id="8" w:name="_Toc164177928"/>
+      <w:r>
+        <w:t xml:space="preserve">2. </w:t>
       </w:r>
       <w:bookmarkEnd w:id="7"/>
       <w:r>
@@ -797,8 +800,6 @@
       <w:r>
         <w:t>Dipl. Inf. Sebastian Deutsch and Dipl. Des. Stefan Landrock developed the basic idea behind Salon when they were given the chance to take over university courses at HFG in Offenbach. Together with their students they built a working prototype of their idea so they could use it for their courses and especially for their presentations. When other universities heard about Salon they were asked if they could host a system for their students too. But Salon was not built to be deployable for other universities and so they had the idea to completely rewrite and to extend the features of Salon so that it could easily be set up for other universities.</w:t>
       </w:r>
-      <w:bookmarkStart w:id="9" w:name="_GoBack"/>
-      <w:bookmarkEnd w:id="9"/>
     </w:p>
     <w:p>
       <w:pPr>
@@ -809,7 +810,7 @@
       <w:pPr>
         <w:pStyle w:val="berschrift2"/>
       </w:pPr>
-      <w:bookmarkStart w:id="10" w:name="_Toc164177347"/>
+      <w:bookmarkStart w:id="9" w:name="_Toc164177929"/>
       <w:r>
         <w:t>3</w:t>
       </w:r>
@@ -822,23 +823,121 @@
       <w:r>
         <w:t>Implementation</w:t>
       </w:r>
-      <w:bookmarkEnd w:id="10"/>
+      <w:bookmarkEnd w:id="9"/>
     </w:p>
     <w:p>
       <w:pPr>
         <w:pStyle w:val="berschrift3"/>
       </w:pPr>
-      <w:bookmarkStart w:id="11" w:name="_Toc164177348"/>
+      <w:bookmarkStart w:id="10" w:name="_Toc164177930"/>
       <w:r>
         <w:t>3.1 Technology</w:t>
       </w:r>
+      <w:bookmarkEnd w:id="10"/>
+    </w:p>
+    <w:p>
+      <w:pPr>
+        <w:spacing w:line="360" w:lineRule="auto"/>
+      </w:pPr>
+      <w:r>
+        <w:t>The backend of Salon is implemented in Ruby on Rails (short Rails), a web framework written in Ruby</w:t>
+      </w:r>
+      <w:r>
+        <w:rPr>
+          <w:rStyle w:val="Funotenzeichen"/>
+        </w:rPr>
+        <w:footnoteReference w:id="1"/>
+      </w:r>
+      <w:r>
+        <w:t xml:space="preserve"> and modeled after the MVC software pattern</w:t>
+      </w:r>
+      <w:r>
+        <w:rPr>
+          <w:rStyle w:val="Funotenzeichen"/>
+        </w:rPr>
+        <w:footnoteReference w:id="2"/>
+      </w:r>
+      <w:r>
+        <w:t xml:space="preserve"> that allows to quickly create solid web applications without having to care about low-level problems like session-handling or database access. The </w:t>
+      </w:r>
+      <w:r>
+        <w:t>underlying database is MongoDB</w:t>
+      </w:r>
+      <w:r>
+        <w:rPr>
+          <w:rStyle w:val="Funotenzeichen"/>
+        </w:rPr>
+        <w:footnoteReference w:id="3"/>
+      </w:r>
+      <w:r>
+        <w:t xml:space="preserve">, </w:t>
+      </w:r>
+      <w:r>
+        <w:t>a document-oriented database system that was chosen because of its flexibility (document-oriented databases are schema free</w:t>
+      </w:r>
+      <w:r>
+        <w:rPr>
+          <w:rStyle w:val="Funotenzeichen"/>
+        </w:rPr>
+        <w:footnoteReference w:id="4"/>
+      </w:r>
+      <w:r>
+        <w:t>) and its very good integration in</w:t>
+      </w:r>
+      <w:r>
+        <w:t>to</w:t>
+      </w:r>
+      <w:r>
+        <w:t xml:space="preserve"> Rails.</w:t>
+      </w:r>
+    </w:p>
+    <w:p>
+      <w:pPr>
+        <w:spacing w:line="360" w:lineRule="auto"/>
+      </w:pPr>
+      <w:r>
+        <w:t>Salon does not make use of the frontend tools of Rails because the frontend is designed to work as a Single Page Web App (SPWA) and therefore all Rails frontend tools have been replaced with tools that are written in JavaScript so that they could get executed in the browser (see SPWA#intro).</w:t>
+      </w:r>
+      <w:bookmarkStart w:id="11" w:name="_GoBack"/>
       <w:bookmarkEnd w:id="11"/>
+    </w:p>
+    <w:p>
+      <w:pPr>
+        <w:spacing w:line="360" w:lineRule="auto"/>
+      </w:pPr>
+      <w:r>
+        <w:t xml:space="preserve">The communication between the frontend and the </w:t>
+      </w:r>
+      <w:r>
+        <w:t>backend is realized with a REST</w:t>
+      </w:r>
+      <w:r>
+        <w:rPr>
+          <w:rStyle w:val="Funotenzeichen"/>
+        </w:rPr>
+        <w:footnoteReference w:id="5"/>
+      </w:r>
+      <w:r>
+        <w:t xml:space="preserve"> interface and all</w:t>
+      </w:r>
+      <w:r>
+        <w:t xml:space="preserve"> data is being sent in the JSON</w:t>
+      </w:r>
+      <w:r>
+        <w:rPr>
+          <w:rStyle w:val="Funotenzeichen"/>
+        </w:rPr>
+        <w:footnoteReference w:id="6"/>
+      </w:r>
+      <w:r>
+        <w:t xml:space="preserve"> format, a format that is very easy to use in both JavaScript (frontend) and Ruby (backend).</w:t>
+      </w:r>
     </w:p>
     <w:p>
       <w:pPr>
         <w:pStyle w:val="berschrift3"/>
       </w:pPr>
-      <w:bookmarkStart w:id="12" w:name="_Toc164177349"/>
+      <w:bookmarkStart w:id="12" w:name="_Toc164177931"/>
       <w:r>
         <w:t>3.2 Features</w:t>
       </w:r>
@@ -848,7 +947,7 @@
       <w:pPr>
         <w:pStyle w:val="berschrift3"/>
       </w:pPr>
-      <w:bookmarkStart w:id="13" w:name="_Toc164177350"/>
+      <w:bookmarkStart w:id="13" w:name="_Toc164177932"/>
       <w:r>
         <w:t>3.3 Quo vadis Salon?</w:t>
       </w:r>
@@ -858,7 +957,7 @@
       <w:pPr>
         <w:pStyle w:val="berschrift3"/>
       </w:pPr>
-      <w:bookmarkStart w:id="14" w:name="_Toc164177351"/>
+      <w:bookmarkStart w:id="14" w:name="_Toc164177933"/>
       <w:r>
         <w:t>3.4 Evaluation</w:t>
       </w:r>
@@ -1013,6 +1112,132 @@
     <w:p>
       <w:r>
         <w:continuationSeparator/>
+      </w:r>
+    </w:p>
+  </w:footnote>
+  <w:footnote w:id="1">
+    <w:p>
+      <w:pPr>
+        <w:pStyle w:val="Funotentext"/>
+        <w:rPr>
+          <w:lang w:val="de-DE"/>
+        </w:rPr>
+      </w:pPr>
+      <w:r>
+        <w:rPr>
+          <w:rStyle w:val="Funotenzeichen"/>
+        </w:rPr>
+        <w:footnoteRef/>
+      </w:r>
+      <w:r>
+        <w:t xml:space="preserve"> http://rubyonrails.org/</w:t>
+      </w:r>
+    </w:p>
+  </w:footnote>
+  <w:footnote w:id="2">
+    <w:p>
+      <w:pPr>
+        <w:pStyle w:val="Funotentext"/>
+        <w:rPr>
+          <w:lang w:val="de-DE"/>
+        </w:rPr>
+      </w:pPr>
+      <w:r>
+        <w:rPr>
+          <w:rStyle w:val="Funotenzeichen"/>
+        </w:rPr>
+        <w:footnoteRef/>
+      </w:r>
+      <w:r>
+        <w:t xml:space="preserve"> http://betterexplained.com/articles/intermediate-rails-understandin</w:t>
+      </w:r>
+      <w:r>
+        <w:t>g-models-views-and-controllers/</w:t>
+      </w:r>
+    </w:p>
+  </w:footnote>
+  <w:footnote w:id="3">
+    <w:p>
+      <w:pPr>
+        <w:pStyle w:val="Funotentext"/>
+        <w:rPr>
+          <w:lang w:val="de-DE"/>
+        </w:rPr>
+      </w:pPr>
+      <w:r>
+        <w:rPr>
+          <w:rStyle w:val="Funotenzeichen"/>
+        </w:rPr>
+        <w:footnoteRef/>
+      </w:r>
+      <w:r>
+        <w:t xml:space="preserve"> http://www.mongodb.org/</w:t>
+      </w:r>
+    </w:p>
+  </w:footnote>
+  <w:footnote w:id="4">
+    <w:p>
+      <w:pPr>
+        <w:pStyle w:val="Funotentext"/>
+        <w:rPr>
+          <w:lang w:val="de-DE"/>
+        </w:rPr>
+      </w:pPr>
+      <w:r>
+        <w:rPr>
+          <w:rStyle w:val="Funotenzeichen"/>
+        </w:rPr>
+        <w:footnoteRef/>
+      </w:r>
+      <w:r>
+        <w:t xml:space="preserve"> </w:t>
+      </w:r>
+      <w:r>
+        <w:t>http://en.wikipedia.org/wiki/Document-oriented_database</w:t>
+      </w:r>
+    </w:p>
+  </w:footnote>
+  <w:footnote w:id="5">
+    <w:p>
+      <w:pPr>
+        <w:pStyle w:val="Funotentext"/>
+        <w:rPr>
+          <w:lang w:val="de-DE"/>
+        </w:rPr>
+      </w:pPr>
+      <w:r>
+        <w:rPr>
+          <w:rStyle w:val="Funotenzeichen"/>
+        </w:rPr>
+        <w:footnoteRef/>
+      </w:r>
+      <w:r>
+        <w:t xml:space="preserve"> </w:t>
+      </w:r>
+      <w:r>
+        <w:t>http://de.wikipedia.org/wiki/Representational_State_Transfer</w:t>
+      </w:r>
+    </w:p>
+  </w:footnote>
+  <w:footnote w:id="6">
+    <w:p>
+      <w:pPr>
+        <w:pStyle w:val="Funotentext"/>
+        <w:rPr>
+          <w:lang w:val="de-DE"/>
+        </w:rPr>
+      </w:pPr>
+      <w:r>
+        <w:rPr>
+          <w:rStyle w:val="Funotenzeichen"/>
+        </w:rPr>
+        <w:footnoteRef/>
+      </w:r>
+      <w:r>
+        <w:t xml:space="preserve"> </w:t>
+      </w:r>
+      <w:r>
+        <w:t>http://en.wikipedia.org/wiki/JavaScript_Object_Notation</w:t>
       </w:r>
     </w:p>
   </w:footnote>
@@ -1842,6 +2067,31 @@
       <w:color w:val="4F81BD" w:themeColor="accent1"/>
     </w:rPr>
   </w:style>
+  <w:style w:type="paragraph" w:styleId="Funotentext">
+    <w:name w:val="footnote text"/>
+    <w:basedOn w:val="Standard"/>
+    <w:link w:val="FunotentextZeichen"/>
+    <w:uiPriority w:val="99"/>
+    <w:unhideWhenUsed/>
+    <w:rsid w:val="00F477F4"/>
+  </w:style>
+  <w:style w:type="character" w:customStyle="1" w:styleId="FunotentextZeichen">
+    <w:name w:val="Fußnotentext Zeichen"/>
+    <w:basedOn w:val="Absatzstandardschriftart"/>
+    <w:link w:val="Funotentext"/>
+    <w:uiPriority w:val="99"/>
+    <w:rsid w:val="00F477F4"/>
+  </w:style>
+  <w:style w:type="character" w:styleId="Funotenzeichen">
+    <w:name w:val="footnote reference"/>
+    <w:basedOn w:val="Absatzstandardschriftart"/>
+    <w:uiPriority w:val="99"/>
+    <w:unhideWhenUsed/>
+    <w:rsid w:val="00F477F4"/>
+    <w:rPr>
+      <w:vertAlign w:val="superscript"/>
+    </w:rPr>
+  </w:style>
 </w:styles>
 </file>
 
@@ -2470,6 +2720,31 @@
       <w:b/>
       <w:bCs/>
       <w:color w:val="4F81BD" w:themeColor="accent1"/>
+    </w:rPr>
+  </w:style>
+  <w:style w:type="paragraph" w:styleId="Funotentext">
+    <w:name w:val="footnote text"/>
+    <w:basedOn w:val="Standard"/>
+    <w:link w:val="FunotentextZeichen"/>
+    <w:uiPriority w:val="99"/>
+    <w:unhideWhenUsed/>
+    <w:rsid w:val="00F477F4"/>
+  </w:style>
+  <w:style w:type="character" w:customStyle="1" w:styleId="FunotentextZeichen">
+    <w:name w:val="Fußnotentext Zeichen"/>
+    <w:basedOn w:val="Absatzstandardschriftart"/>
+    <w:link w:val="Funotentext"/>
+    <w:uiPriority w:val="99"/>
+    <w:rsid w:val="00F477F4"/>
+  </w:style>
+  <w:style w:type="character" w:styleId="Funotenzeichen">
+    <w:name w:val="footnote reference"/>
+    <w:basedOn w:val="Absatzstandardschriftart"/>
+    <w:uiPriority w:val="99"/>
+    <w:unhideWhenUsed/>
+    <w:rsid w:val="00F477F4"/>
+    <w:rPr>
+      <w:vertAlign w:val="superscript"/>
     </w:rPr>
   </w:style>
 </w:styles>
@@ -3354,7 +3629,7 @@
 </file>
 
 <file path=customXml/itemProps1.xml><?xml version="1.0" encoding="utf-8"?>
-<ds:datastoreItem xmlns:ds="http://schemas.openxmlformats.org/officeDocument/2006/customXml" ds:itemID="{9BDAC0D5-5055-E046-A0C7-B30689135DB2}">
+<ds:datastoreItem xmlns:ds="http://schemas.openxmlformats.org/officeDocument/2006/customXml" ds:itemID="{6B82BDED-1943-B748-8B91-C23794E76FAE}">
   <ds:schemaRefs>
     <ds:schemaRef ds:uri="http://schemas.openxmlformats.org/officeDocument/2006/bibliography"/>
   </ds:schemaRefs>

</xml_diff>

<commit_message>
some improvements in intro and conclusion
</commit_message>
<xml_diff>
--- a/Design and Implementation of a web-based platform to present designer-portfolios.docx
+++ b/Design and Implementation of a web-based platform to present designer-portfolios.docx
@@ -979,7 +979,7 @@
         <w:rPr>
           <w:noProof/>
         </w:rPr>
-        <w:t>6</w:t>
+        <w:t>7</w:t>
       </w:r>
       <w:r>
         <w:rPr>
@@ -1040,7 +1040,7 @@
         <w:rPr>
           <w:noProof/>
         </w:rPr>
-        <w:t>7</w:t>
+        <w:t>8</w:t>
       </w:r>
       <w:r>
         <w:rPr>
@@ -1162,7 +1162,7 @@
         <w:rPr>
           <w:noProof/>
         </w:rPr>
-        <w:t>8</w:t>
+        <w:t>9</w:t>
       </w:r>
       <w:r>
         <w:rPr>
@@ -1345,7 +1345,7 @@
         <w:rPr>
           <w:noProof/>
         </w:rPr>
-        <w:t>10</w:t>
+        <w:t>11</w:t>
       </w:r>
       <w:r>
         <w:rPr>
@@ -1407,7 +1407,7 @@
         <w:rPr>
           <w:noProof/>
         </w:rPr>
-        <w:t>10</w:t>
+        <w:t>11</w:t>
       </w:r>
       <w:r>
         <w:rPr>
@@ -1784,7 +1784,7 @@
         <w:rPr>
           <w:noProof/>
         </w:rPr>
-        <w:t>15</w:t>
+        <w:t>16</w:t>
       </w:r>
       <w:r>
         <w:rPr>
@@ -1908,7 +1908,7 @@
         <w:rPr>
           <w:noProof/>
         </w:rPr>
-        <w:t>16</w:t>
+        <w:t>17</w:t>
       </w:r>
       <w:r>
         <w:rPr>
@@ -2095,7 +2095,7 @@
         <w:rPr>
           <w:noProof/>
         </w:rPr>
-        <w:t>17</w:t>
+        <w:t>18</w:t>
       </w:r>
       <w:r>
         <w:rPr>
@@ -2219,7 +2219,7 @@
         <w:rPr>
           <w:noProof/>
         </w:rPr>
-        <w:t>18</w:t>
+        <w:t>19</w:t>
       </w:r>
       <w:r>
         <w:rPr>
@@ -2406,7 +2406,7 @@
         <w:rPr>
           <w:noProof/>
         </w:rPr>
-        <w:t>20</w:t>
+        <w:t>21</w:t>
       </w:r>
       <w:r>
         <w:rPr>
@@ -2468,7 +2468,7 @@
         <w:rPr>
           <w:noProof/>
         </w:rPr>
-        <w:t>20</w:t>
+        <w:t>21</w:t>
       </w:r>
       <w:r>
         <w:rPr>
@@ -2592,7 +2592,7 @@
         <w:rPr>
           <w:noProof/>
         </w:rPr>
-        <w:t>21</w:t>
+        <w:t>22</w:t>
       </w:r>
       <w:r>
         <w:rPr>
@@ -2841,7 +2841,7 @@
         <w:rPr>
           <w:noProof/>
         </w:rPr>
-        <w:t>24</w:t>
+        <w:t>25</w:t>
       </w:r>
       <w:r>
         <w:rPr>
@@ -2903,7 +2903,7 @@
         <w:rPr>
           <w:noProof/>
         </w:rPr>
-        <w:t>25</w:t>
+        <w:t>26</w:t>
       </w:r>
       <w:r>
         <w:rPr>
@@ -2966,7 +2966,7 @@
         <w:rPr>
           <w:noProof/>
         </w:rPr>
-        <w:t>26</w:t>
+        <w:t>27</w:t>
       </w:r>
       <w:r>
         <w:rPr>
@@ -3017,29 +3017,52 @@
         <w:spacing w:line="360" w:lineRule="auto"/>
       </w:pPr>
       <w:r>
-        <w:t xml:space="preserve">Salon is a web-based system that allows its users to create pages and to upload images onto these pages. On a first sight this functionality may not look very innovative since there are millions of services on the </w:t>
-      </w:r>
-      <w:r>
-        <w:t>Internet</w:t>
-      </w:r>
-      <w:r>
-        <w:t xml:space="preserve"> that allow the user to upload images. But the main improvement that Salon offers that other services don't offer is that registered users are able to fully control the way their images are presented to the visitors of their pages. All images are placed on a canvas and can freely be dragged around by the user to create innovative and unique arrangements. Also the canvas itself can be moved to focus a certain point of a page. Another feature is that images can link to other pages so that users can create associations between pages or even associations between users.</w:t>
+        <w:t>Salon is a web-based system that allows its users to create pages and to upload images onto these pages to create an online portfolio of their work. On a first sight this functionality may not look very innovative since there are many other services on the Internet that allow the user to upload images. But the main im</w:t>
+      </w:r>
+      <w:bookmarkStart w:id="7" w:name="_GoBack"/>
+      <w:bookmarkEnd w:id="7"/>
+      <w:r>
+        <w:t>provement that Salon offers that other services don't offer is that registered users are able to fully control the way their images are presented to their visitors.</w:t>
+      </w:r>
+    </w:p>
+    <w:p>
+      <w:pPr>
+        <w:spacing w:line="360" w:lineRule="auto"/>
+      </w:pPr>
+      <w:r>
+        <w:t>Other services, like for example Flickr, don't let users decide about the presentation of their work and only provide simple list views and slide shows. In that way all albums look the same.</w:t>
+      </w:r>
+    </w:p>
+    <w:p>
+      <w:pPr>
+        <w:spacing w:line="360" w:lineRule="auto"/>
+      </w:pPr>
+      <w:r>
+        <w:t>In Salon all images are placed on a canvas and can freely get dragged around by the user to create innovative and unique arrangements. Also the canvas itself can be moved to focus a certain point of a page. Another feature is that images can link to other pages so that users can create associations between pages or even associations between users.</w:t>
+      </w:r>
+    </w:p>
+    <w:p>
+      <w:pPr>
+        <w:spacing w:line="360" w:lineRule="auto"/>
+      </w:pPr>
+      <w:r>
+        <w:t>These features give the user another way to express creativity.</w:t>
       </w:r>
     </w:p>
     <w:p>
       <w:pPr>
         <w:pStyle w:val="berschrift2"/>
       </w:pPr>
-      <w:bookmarkStart w:id="7" w:name="_Toc164160756"/>
-      <w:bookmarkStart w:id="8" w:name="_Toc164314133"/>
+      <w:bookmarkStart w:id="8" w:name="_Toc164160756"/>
+      <w:bookmarkStart w:id="9" w:name="_Toc164314133"/>
       <w:r>
         <w:t xml:space="preserve">2. </w:t>
       </w:r>
-      <w:bookmarkEnd w:id="7"/>
+      <w:bookmarkEnd w:id="8"/>
       <w:r>
         <w:t>The idea</w:t>
       </w:r>
-      <w:bookmarkEnd w:id="8"/>
+      <w:bookmarkEnd w:id="9"/>
     </w:p>
     <w:p>
       <w:pPr>
@@ -3058,7 +3081,7 @@
       <w:pPr>
         <w:pStyle w:val="berschrift2"/>
       </w:pPr>
-      <w:bookmarkStart w:id="9" w:name="_Toc164314134"/>
+      <w:bookmarkStart w:id="10" w:name="_Toc164314134"/>
       <w:r>
         <w:t>3</w:t>
       </w:r>
@@ -3071,17 +3094,17 @@
       <w:r>
         <w:t>Implementation</w:t>
       </w:r>
-      <w:bookmarkEnd w:id="9"/>
+      <w:bookmarkEnd w:id="10"/>
     </w:p>
     <w:p>
       <w:pPr>
         <w:pStyle w:val="berschrift3"/>
       </w:pPr>
-      <w:bookmarkStart w:id="10" w:name="_Toc164314135"/>
+      <w:bookmarkStart w:id="11" w:name="_Toc164314135"/>
       <w:r>
         <w:t>3.1 Technology</w:t>
       </w:r>
-      <w:bookmarkEnd w:id="10"/>
+      <w:bookmarkEnd w:id="11"/>
     </w:p>
     <w:p>
       <w:pPr>
@@ -3187,11 +3210,11 @@
       <w:pPr>
         <w:pStyle w:val="berschrift3"/>
       </w:pPr>
-      <w:bookmarkStart w:id="11" w:name="_Toc164314136"/>
+      <w:bookmarkStart w:id="12" w:name="_Toc164314136"/>
       <w:r>
         <w:t>3.2 Data Model</w:t>
       </w:r>
-      <w:bookmarkEnd w:id="11"/>
+      <w:bookmarkEnd w:id="12"/>
     </w:p>
     <w:p>
       <w:pPr>
@@ -3244,11 +3267,11 @@
       <w:pPr>
         <w:pStyle w:val="berschrift3"/>
       </w:pPr>
-      <w:bookmarkStart w:id="12" w:name="_Toc164314137"/>
+      <w:bookmarkStart w:id="13" w:name="_Toc164314137"/>
       <w:r>
         <w:t>3.3 Navigation</w:t>
       </w:r>
-      <w:bookmarkEnd w:id="12"/>
+      <w:bookmarkEnd w:id="13"/>
     </w:p>
     <w:p>
       <w:r>
@@ -3303,11 +3326,11 @@
       <w:pPr>
         <w:pStyle w:val="berschrift3"/>
       </w:pPr>
-      <w:bookmarkStart w:id="13" w:name="_Toc164314138"/>
+      <w:bookmarkStart w:id="14" w:name="_Toc164314138"/>
       <w:r>
         <w:t>3.4 Menu</w:t>
       </w:r>
-      <w:bookmarkEnd w:id="13"/>
+      <w:bookmarkEnd w:id="14"/>
     </w:p>
     <w:p>
       <w:pPr>
@@ -3420,7 +3443,7 @@
       <w:pPr>
         <w:pStyle w:val="berschrift3"/>
       </w:pPr>
-      <w:bookmarkStart w:id="14" w:name="_Toc164314139"/>
+      <w:bookmarkStart w:id="15" w:name="_Toc164314139"/>
       <w:r>
         <w:t>3.</w:t>
       </w:r>
@@ -3430,17 +3453,17 @@
       <w:r>
         <w:t xml:space="preserve"> Pages</w:t>
       </w:r>
-      <w:bookmarkEnd w:id="14"/>
+      <w:bookmarkEnd w:id="15"/>
     </w:p>
     <w:p>
       <w:pPr>
         <w:pStyle w:val="berschrift4"/>
       </w:pPr>
-      <w:bookmarkStart w:id="15" w:name="_Toc164314140"/>
+      <w:bookmarkStart w:id="16" w:name="_Toc164314140"/>
       <w:r>
         <w:t>3.5.1 Index</w:t>
       </w:r>
-      <w:bookmarkEnd w:id="15"/>
+      <w:bookmarkEnd w:id="16"/>
     </w:p>
     <w:p>
       <w:pPr>
@@ -3470,7 +3493,7 @@
       <w:pPr>
         <w:pStyle w:val="berschrift4"/>
       </w:pPr>
-      <w:bookmarkStart w:id="16" w:name="_Toc164314141"/>
+      <w:bookmarkStart w:id="17" w:name="_Toc164314141"/>
       <w:r>
         <w:t xml:space="preserve">3.5.2 </w:t>
       </w:r>
@@ -3480,19 +3503,48 @@
       <w:r>
         <w:t>ccount</w:t>
       </w:r>
-      <w:bookmarkEnd w:id="16"/>
-    </w:p>
-    <w:p>
-      <w:r>
-        <w:t>…</w:t>
+      <w:bookmarkEnd w:id="17"/>
+    </w:p>
+    <w:p>
+      <w:pPr>
+        <w:spacing w:line="360" w:lineRule="auto"/>
+      </w:pPr>
+      <w:r>
+        <w:t>In Sal</w:t>
+      </w:r>
+      <w:r>
+        <w:t>on users have to sign-up with a u</w:t>
+      </w:r>
+      <w:r>
+        <w:t xml:space="preserve">sername, an </w:t>
+      </w:r>
+      <w:r>
+        <w:t>e-m</w:t>
+      </w:r>
+      <w:r>
+        <w:t>ail address and a password. To complete a registration the user is sent an e-mail with a confirmation link. This step is needed to confirm that a user registered with a valid address. After clicking the link in the mail the system redirects the user to an empty page called "untitled page" and a message is shown that the account now has successfully been confirmed. Since this is the first time the user uses Salon, a message on the page tells him that he now is able to add images to the page by dragging them onto the window. Also a link to the about page is shown so that new users can get a quick overview on the features of Salon.</w:t>
+      </w:r>
+    </w:p>
+    <w:p>
+      <w:pPr>
+        <w:spacing w:line="360" w:lineRule="auto"/>
+      </w:pPr>
+    </w:p>
+    <w:p>
+      <w:pPr>
+        <w:spacing w:line="360" w:lineRule="auto"/>
+      </w:pPr>
+      <w:r>
+        <w:t>The edit account details, like the password or the e-mail address, users can use the "Account" page (link in the menu). This page also allows the user to delete the account.</w:t>
       </w:r>
     </w:p>
     <w:p>
       <w:pPr>
         <w:pStyle w:val="berschrift4"/>
       </w:pPr>
-      <w:bookmarkStart w:id="17" w:name="_Toc164314142"/>
-      <w:r>
+      <w:bookmarkStart w:id="18" w:name="_Toc164314142"/>
+      <w:r>
+        <w:lastRenderedPageBreak/>
         <w:t>3.5.</w:t>
       </w:r>
       <w:r>
@@ -3501,7 +3553,7 @@
       <w:r>
         <w:t xml:space="preserve"> User Overview</w:t>
       </w:r>
-      <w:bookmarkEnd w:id="17"/>
+      <w:bookmarkEnd w:id="18"/>
     </w:p>
     <w:p>
       <w:r>
@@ -3524,16 +3576,72 @@
         <w:spacing w:line="360" w:lineRule="auto"/>
       </w:pPr>
       <w:r>
+        <w:t>When dragging an image the image will get populated to the top of all other images so that users can easily create nice effects with occluding images. All theses changes will all automatically get saved to the server without the need for the user to initiate the save-process.</w:t>
+      </w:r>
+    </w:p>
+    <w:p>
+      <w:pPr>
+        <w:spacing w:line="360" w:lineRule="auto"/>
+      </w:pPr>
+      <w:r>
+        <w:t>To highlight the importance of the images and especially their arrangement there are no further information displayed on top of each image. This is also done so that text elements don't clutter or disturb arrangements that contain a lot of images.</w:t>
+      </w:r>
+    </w:p>
+    <w:p>
+      <w:pPr>
+        <w:spacing w:line="360" w:lineRule="auto"/>
+      </w:pPr>
+      <w:r>
+        <w:rPr>
+          <w:highlight w:val="yellow"/>
+        </w:rPr>
+        <w:t>[add screenshot of two hover states (logged-in, not logged-in)]</w:t>
+      </w:r>
+    </w:p>
+    <w:p>
+      <w:pPr>
+        <w:spacing w:line="360" w:lineRule="auto"/>
+      </w:pPr>
+      <w:r>
+        <w:t>Further information for a page is displayed on top of the images when a user hovers (or taps) over one of the images. The name of the page and the number of assets that are contained in this page will then fade in and the image gets a half-lucent overlay to highlight which image currently is being hovered. There is the need for the half-lucent overlay because when many pages are placed in the same page it is hard to find out which of the images just has been hovered. Clicking one of the images or its captions will navigate the user to the overview of the page.</w:t>
+      </w:r>
+    </w:p>
+    <w:p>
+      <w:pPr>
+        <w:spacing w:line="360" w:lineRule="auto"/>
+      </w:pPr>
+      <w:r>
+        <w:t>When the current user is logged in there will also be additional controls displayed on top of each hovered image. First there is the control to set the size of the image that lets the user choose between four different size options. Then there is a link to the edit page of the current page that allows a user to quickly edit the page and there is a link to delete the current page. All delete operations in Salon trigger a prompt before actually deleting an element to prevent accidental deletions.</w:t>
+      </w:r>
+    </w:p>
+    <w:p>
+      <w:pPr>
+        <w:spacing w:line="360" w:lineRule="auto"/>
+      </w:pPr>
+      <w:r>
+        <w:t xml:space="preserve">Furthermore the user is not only able to drag each image around but also the whole page which allows to choose a special "starting" point of the canvas that the visitor sees </w:t>
+      </w:r>
+      <w:r>
         <w:lastRenderedPageBreak/>
-        <w:t>When dragging an image the image will get populated to the top of all other images so that users can easily create nice effects with occluding images. All theses changes will all automatically get saved to the server without the need for the user to initiate the save-process.</w:t>
-      </w:r>
-    </w:p>
-    <w:p>
-      <w:pPr>
-        <w:spacing w:line="360" w:lineRule="auto"/>
-      </w:pPr>
-      <w:r>
-        <w:t>To highlight the importance of the images and especially their arrangement there are no further information displayed on top of each image. This is also done so that text elements don't clutter or disturb arrangements that contain a lot of images.</w:t>
+        <w:t>when he first comes to the page. To drag the whole page the user simply needs to drag the background and all other images will get moved accordingly.</w:t>
+      </w:r>
+    </w:p>
+    <w:p>
+      <w:pPr>
+        <w:pStyle w:val="berschrift4"/>
+      </w:pPr>
+      <w:bookmarkStart w:id="19" w:name="_Toc164314143"/>
+      <w:r>
+        <w:t>3.5.3 Page Overview</w:t>
+      </w:r>
+      <w:bookmarkEnd w:id="19"/>
+    </w:p>
+    <w:p>
+      <w:pPr>
+        <w:spacing w:line="360" w:lineRule="auto"/>
+      </w:pPr>
+      <w:r>
+        <w:t>At first sight the page overview looks similar to the user overview. The images can freely get dragged around and the title of each image is displayed when the image is hovered. Logged in users also have the ability to directly edit or delete images with the additional captions here. As in the user overview the user is navigated to the image page when he clicks the image or one of the captions on the image.</w:t>
       </w:r>
     </w:p>
     <w:p>
@@ -3544,80 +3652,172 @@
         <w:rPr>
           <w:highlight w:val="yellow"/>
         </w:rPr>
-        <w:t>[add screenshot of two hover states (logged-in, not logged-in)]</w:t>
-      </w:r>
-    </w:p>
-    <w:p>
-      <w:pPr>
-        <w:spacing w:line="360" w:lineRule="auto"/>
-      </w:pPr>
-      <w:r>
-        <w:t>Further information for a page is displayed on top of the images when a user hovers (or taps) over one of the images. The name of the page and the number of assets that are contained in this page will then fade in and the image gets a half-lucent overlay to highlight which image currently is being hovered. There is the need for the half-lucent overlay because when many pages are placed in the same page it is hard to find out which of the images just has been hovered. Clicking one of the images or its captions will navigate the user to the overview of the page.</w:t>
-      </w:r>
-    </w:p>
-    <w:p>
-      <w:pPr>
-        <w:spacing w:line="360" w:lineRule="auto"/>
-      </w:pPr>
-      <w:r>
-        <w:t>When the current user is logged in there will also be additional controls displayed on top of each hovered image. First there is the control to set the size of the image that lets the user choose between four different size options. Then there is a link to the edit page of the current page that allows a user to quickly edit the page and there is a link to delete the current page. All delete operations in Salon trigger a prompt before actually deleting an element to prevent accidental deletions.</w:t>
-      </w:r>
-    </w:p>
-    <w:p>
-      <w:pPr>
-        <w:spacing w:line="360" w:lineRule="auto"/>
-      </w:pPr>
-      <w:r>
-        <w:t>Furthermore the user is not only able to drag each image around but also the whole page which allows to choose a special "starting" point of the canvas that the visitor sees when he first comes to the page. To drag the whole page the user simply needs to drag the background and all other images will get moved accordingly.</w:t>
+        <w:t>[add screenshot of images with special icons]</w:t>
+      </w:r>
+    </w:p>
+    <w:p>
+      <w:pPr>
+        <w:spacing w:line="360" w:lineRule="auto"/>
+      </w:pPr>
+      <w:r>
+        <w:t>Besides that, there are subtle changes to some of the images. They have special icons that should indicate that they don't link to the image page but to an external page (see Fig.YY e.g. http://google.com) or to an another page of this user (e.g. test). (More on cross-references of images in Image#edit[])</w:t>
+      </w:r>
+    </w:p>
+    <w:p>
+      <w:pPr>
+        <w:spacing w:line="360" w:lineRule="auto"/>
+      </w:pPr>
+      <w:r>
+        <w:t>Also there is another caption right underneath the navigation that allows the user to quickly jump to edit form of this page.</w:t>
+      </w:r>
+    </w:p>
+    <w:p>
+      <w:pPr>
+        <w:spacing w:line="360" w:lineRule="auto"/>
+      </w:pPr>
+      <w:r>
+        <w:rPr>
+          <w:highlight w:val="yellow"/>
+        </w:rPr>
+        <w:t>[add screenshot of upload progress]</w:t>
+      </w:r>
+    </w:p>
+    <w:p>
+      <w:pPr>
+        <w:spacing w:line="360" w:lineRule="auto"/>
+      </w:pPr>
+      <w:r>
+        <w:t>Another additional feature is the ability to directly upload pictures to the page by simply dragging picture files from the file system onto the page. A progress dialog will open up that shows the user how many files are left to get uploaded and the images will after the upload directly get added to the page so that the user can work with them on the page right away.</w:t>
       </w:r>
     </w:p>
     <w:p>
       <w:pPr>
         <w:pStyle w:val="berschrift4"/>
       </w:pPr>
-      <w:bookmarkStart w:id="18" w:name="_Toc164314143"/>
-      <w:r>
-        <w:t>3.5.3 Page Overview</w:t>
-      </w:r>
-      <w:bookmarkEnd w:id="18"/>
-    </w:p>
-    <w:p>
-      <w:pPr>
-        <w:spacing w:line="360" w:lineRule="auto"/>
-      </w:pPr>
-      <w:r>
-        <w:t>At first sight the page overview looks similar to the user overview. The images can freely get dragged around and the title of each image is displayed when the image is hovered. Logged in users also have the ability to directly edit or delete images with the additional captions here. As in the user overview the user is navigated to the image page when he clicks the image or one of the captions on the image.</w:t>
-      </w:r>
-    </w:p>
-    <w:p>
-      <w:pPr>
-        <w:spacing w:line="360" w:lineRule="auto"/>
-      </w:pPr>
+      <w:bookmarkStart w:id="20" w:name="_Toc164314144"/>
+      <w:r>
+        <w:t>3.5.</w:t>
+      </w:r>
+      <w:r>
+        <w:t>4</w:t>
+      </w:r>
+      <w:r>
+        <w:t xml:space="preserve"> Page </w:t>
+      </w:r>
+      <w:r>
+        <w:t xml:space="preserve">Edit </w:t>
+      </w:r>
+      <w:r>
+        <w:t>Form</w:t>
+      </w:r>
+      <w:bookmarkEnd w:id="20"/>
+    </w:p>
+    <w:p>
       <w:r>
         <w:rPr>
           <w:highlight w:val="yellow"/>
         </w:rPr>
-        <w:t>[add screenshot of images with special icons]</w:t>
-      </w:r>
-    </w:p>
-    <w:p>
-      <w:pPr>
-        <w:spacing w:line="360" w:lineRule="auto"/>
-      </w:pPr>
-      <w:r>
-        <w:t xml:space="preserve">Besides that, there are subtle changes to some of the images. They have special icons that should indicate that they don't link to the image page but to an external page (see </w:t>
-      </w:r>
+        <w:t>[add screenshot of edit form]</w:t>
+      </w:r>
+    </w:p>
+    <w:p>
+      <w:pPr>
+        <w:spacing w:line="360" w:lineRule="auto"/>
+      </w:pPr>
+      <w:r>
+        <w:t>On this page the user is able to edit several aspects of a page like its title or its description. Changing the title of a page also leads to the creation of a new URL-slug</w:t>
+      </w:r>
+      <w:r>
+        <w:rPr>
+          <w:rStyle w:val="Funotenzeichen"/>
+        </w:rPr>
+        <w:footnoteReference w:id="8"/>
+      </w:r>
+      <w:r>
+        <w:t xml:space="preserve"> for this page, so that the url and the title of a page always correspond. Underneath the normal form there is a listing of all assets that are associated to this page. When hovering one of these images, new controls to edit and delete the image fade in. Also another option fades in that lets the user set this image as the cover image. When this one gets clicked the image in the normal form automatically changes.</w:t>
+      </w:r>
+    </w:p>
+    <w:p>
+      <w:pPr>
+        <w:spacing w:line="360" w:lineRule="auto"/>
+      </w:pPr>
       <w:r>
         <w:lastRenderedPageBreak/>
-        <w:t>Fig.YY e.g. http://google.com) or to an another page of this user (e.g. test). (More on cross-references of images in Image#edit[])</w:t>
-      </w:r>
-    </w:p>
-    <w:p>
-      <w:pPr>
-        <w:spacing w:line="360" w:lineRule="auto"/>
-      </w:pPr>
-      <w:r>
-        <w:t>Also there is another caption right underneath the navigation that allows the user to quickly jump to edit form of this page.</w:t>
+        <w:t>The user is furthermore able to add new images on this page directly by dragging them somewhere onto the page or by opening up the file dialog with the "Add asset" button. The uploaded images will then automatically appear in the asset list.</w:t>
+      </w:r>
+    </w:p>
+    <w:p>
+      <w:pPr>
+        <w:spacing w:line="360" w:lineRule="auto"/>
+      </w:pPr>
+      <w:r>
+        <w:t>Other than on the overview pages the user here has to manually save changes with the buttons that are placed directly under the navigation. There also is a button to cancel the edit form that will remove all changes the user has made and will redirect the user to the page. The third button deletes the page.</w:t>
+      </w:r>
+    </w:p>
+    <w:p>
+      <w:pPr>
+        <w:pStyle w:val="berschrift4"/>
+      </w:pPr>
+      <w:bookmarkStart w:id="21" w:name="_Toc164314145"/>
+      <w:r>
+        <w:t>3.5.</w:t>
+      </w:r>
+      <w:r>
+        <w:t>5</w:t>
+      </w:r>
+      <w:r>
+        <w:t xml:space="preserve"> Image Overview</w:t>
+      </w:r>
+      <w:bookmarkEnd w:id="21"/>
+    </w:p>
+    <w:p>
+      <w:pPr>
+        <w:spacing w:line="360" w:lineRule="auto"/>
+      </w:pPr>
+      <w:r>
+        <w:t>On this page the current image is shown in the original size as the user uploaded it. The image is centered horizontally and vertically so that the images' center lies on top of the pages' center. Like on the other pages, the image here can also get dragged around which is handy for images that are bigger than the browser screen so users can see the rest of each image by dragging it around. The position of an image is not saved to the server because the main focus on this page should not lie on a specific arrangement but on the image itself.</w:t>
+      </w:r>
+    </w:p>
+    <w:p>
+      <w:pPr>
+        <w:spacing w:line="360" w:lineRule="auto"/>
+      </w:pPr>
+      <w:r>
+        <w:t>By pressing the right- or left key, the user can navigate through the rest of the images of the current page to quickly get an overview over all images.</w:t>
+      </w:r>
+    </w:p>
+    <w:p>
+      <w:pPr>
+        <w:pStyle w:val="berschrift4"/>
+      </w:pPr>
+      <w:bookmarkStart w:id="22" w:name="_Toc164314146"/>
+      <w:r>
+        <w:t>3.5.6 Image Edit Form</w:t>
+      </w:r>
+      <w:bookmarkEnd w:id="22"/>
+    </w:p>
+    <w:p>
+      <w:pPr>
+        <w:spacing w:line="360" w:lineRule="auto"/>
+      </w:pPr>
+      <w:r>
+        <w:t>Like in the page edit form, the image edit form first shows the image to make it clear to the user which one of the images he is currently editing. There are basic input fields to change the title (which will also change the URL), the description and there are fields to add Copyright and source information to the image that are important if the user adds an image that has been taken from another website.</w:t>
+      </w:r>
+    </w:p>
+    <w:p>
+      <w:pPr>
+        <w:spacing w:line="360" w:lineRule="auto"/>
+      </w:pPr>
+      <w:r>
+        <w:t>Tags can simply get added to the image by typing a tag into the tag field and pressing the return-, the space- or the comma-key. To delete a tag the user simply needs to press the "X"-symbol next to each tag.</w:t>
+      </w:r>
+    </w:p>
+    <w:p>
+      <w:pPr>
+        <w:spacing w:line="360" w:lineRule="auto"/>
+      </w:pPr>
+      <w:r>
+        <w:t>A special feature of images is that they can link to three different locations and the user is able to choose a different link for each image. The three radio buttons underneath the label "Links to" specify which location an image points to.</w:t>
       </w:r>
     </w:p>
     <w:p>
@@ -3628,298 +3828,147 @@
         <w:rPr>
           <w:highlight w:val="yellow"/>
         </w:rPr>
-        <w:t>[add screenshot of upload progress]</w:t>
-      </w:r>
-    </w:p>
-    <w:p>
-      <w:pPr>
-        <w:spacing w:line="360" w:lineRule="auto"/>
-      </w:pPr>
-      <w:r>
-        <w:t>Another additional feature is the ability to directly upload pictures to the page by simply dragging picture files from the file system onto the page. A progress dialog will open up that shows the user how many files are left to get uploaded and the images will after the upload directly get added to the page so that the user can work with them on the page right away.</w:t>
+        <w:t>[add mini screenshot for each state]</w:t>
+      </w:r>
+    </w:p>
+    <w:p>
+      <w:pPr>
+        <w:spacing w:line="360" w:lineRule="auto"/>
+      </w:pPr>
+      <w:r>
+        <w:t>"Detail" means that the image links to the detail page of an image where the image is shown in original size which is the default link mode of an image (see image#show for more info on that).</w:t>
+      </w:r>
+    </w:p>
+    <w:p>
+      <w:pPr>
+        <w:spacing w:line="360" w:lineRule="auto"/>
+      </w:pPr>
+      <w:r>
+        <w:lastRenderedPageBreak/>
+        <w:t xml:space="preserve">"Page" means that the image points to another page of the current user. A drop-down menu is shown where the user can choose the page. This allows the user to create connections between Pages and gives users another way to experiment with the website and to express their ideas. Users could create linked-lists of pages that are in some way connected to each other or they could link pages to show a development of a task where each page shows one state. </w:t>
+      </w:r>
+    </w:p>
+    <w:p>
+      <w:pPr>
+        <w:spacing w:line="360" w:lineRule="auto"/>
+      </w:pPr>
+      <w:r>
+        <w:t xml:space="preserve">"URL" means that the image points to a HTTP URL which could be an external URL like an entry in the Wikipedia or it could be another </w:t>
+      </w:r>
+      <w:r>
+        <w:t>URL</w:t>
+      </w:r>
+      <w:r>
+        <w:t xml:space="preserve"> from within the Salon website. A scenario could be that users form a group and therefore they create another user. This user then has a page called "Team" where there's an image for each user that links to the user's overview.</w:t>
+      </w:r>
+    </w:p>
+    <w:p>
+      <w:pPr>
+        <w:spacing w:line="360" w:lineRule="auto"/>
+      </w:pPr>
+      <w:r>
+        <w:t>Like in the p</w:t>
+      </w:r>
+      <w:r>
+        <w:t>age edit form, all changes that are made in this form need to get confirmed ("Save"-button) and can get discarded ("Cancel"-button).</w:t>
       </w:r>
     </w:p>
     <w:p>
       <w:pPr>
         <w:pStyle w:val="berschrift4"/>
       </w:pPr>
-      <w:bookmarkStart w:id="19" w:name="_Toc164314144"/>
-      <w:r>
-        <w:t>3.5.</w:t>
-      </w:r>
-      <w:r>
-        <w:t>4</w:t>
-      </w:r>
-      <w:r>
-        <w:t xml:space="preserve"> Page </w:t>
-      </w:r>
-      <w:r>
-        <w:t xml:space="preserve">Edit </w:t>
-      </w:r>
-      <w:r>
-        <w:t>Form</w:t>
-      </w:r>
-      <w:bookmarkEnd w:id="19"/>
-    </w:p>
-    <w:p>
-      <w:r>
-        <w:rPr>
-          <w:highlight w:val="yellow"/>
-        </w:rPr>
-        <w:t>[add screenshot of edit form]</w:t>
-      </w:r>
-    </w:p>
-    <w:p>
-      <w:pPr>
-        <w:spacing w:line="360" w:lineRule="auto"/>
-      </w:pPr>
-      <w:r>
-        <w:t>On this page the user is able to edit several aspects of a page like its title or its description. Changing the title of a page also leads to the creation of a new URL-slug</w:t>
-      </w:r>
-      <w:r>
-        <w:rPr>
-          <w:rStyle w:val="Funotenzeichen"/>
-        </w:rPr>
-        <w:footnoteReference w:id="8"/>
-      </w:r>
-      <w:r>
-        <w:t xml:space="preserve"> for this page, so that the url and the title of a page always correspond. Underneath the normal form there is a listing of all assets that are associated to this page. When hovering one of these images, new controls to edit and delete the image fade in. Also another option fades in that lets the user set this image as the cover image. When this one gets clicked the image in the normal form automatically changes.</w:t>
-      </w:r>
-    </w:p>
-    <w:p>
-      <w:pPr>
-        <w:spacing w:line="360" w:lineRule="auto"/>
-      </w:pPr>
-      <w:r>
-        <w:t>The user is furthermore able to add new images on this page directly by dragging them somewhere onto the page or by opening up the file dialog with the "Add asset" button. The uploaded images will then automatically appear in the asset list.</w:t>
-      </w:r>
-    </w:p>
-    <w:p>
-      <w:pPr>
-        <w:spacing w:line="360" w:lineRule="auto"/>
-      </w:pPr>
-      <w:r>
-        <w:t>Other than on the overview pages the user here has to manually save changes with the buttons that are placed directly under the navigation. There also is a button to cancel the edit form that will remove all changes the user has made and will redirect the user to the page. The third button deletes the page.</w:t>
+      <w:bookmarkStart w:id="23" w:name="_Toc164314147"/>
+      <w:r>
+        <w:t xml:space="preserve">3.5.7 </w:t>
+      </w:r>
+      <w:r>
+        <w:t>Page Index</w:t>
+      </w:r>
+      <w:bookmarkEnd w:id="23"/>
+    </w:p>
+    <w:p>
+      <w:pPr>
+        <w:spacing w:line="360" w:lineRule="auto"/>
+      </w:pPr>
+      <w:r>
+        <w:t xml:space="preserve">The page index is a list of all the pages the current user owns and it is the page a user is forwarded to after the </w:t>
+      </w:r>
+      <w:r>
+        <w:t>login</w:t>
+      </w:r>
+      <w:r>
+        <w:t>.</w:t>
+      </w:r>
+    </w:p>
+    <w:p>
+      <w:pPr>
+        <w:spacing w:line="360" w:lineRule="auto"/>
+      </w:pPr>
+      <w:r>
+        <w:t>Each entry in the list stands for one of the user's pages and gives the user an overview on some facts about this page like the current cover image and the number of images stored in it, as well as the name of each page. Furthermore, the page offers the user the ability to quickly delete pages and the ability to directly go to the edit form for each page.</w:t>
+      </w:r>
+    </w:p>
+    <w:p>
+      <w:pPr>
+        <w:spacing w:line="360" w:lineRule="auto"/>
+      </w:pPr>
+      <w:r>
+        <w:t>In comparison to the user overview where the user also is able to delete and edit pages, this page also shows all pages that have a status of "hidden" or "not published".</w:t>
+      </w:r>
+    </w:p>
+    <w:p>
+      <w:pPr>
+        <w:spacing w:line="360" w:lineRule="auto"/>
+      </w:pPr>
+      <w:r>
+        <w:t xml:space="preserve">Pages basically can have three states: </w:t>
+      </w:r>
+    </w:p>
+    <w:p>
+      <w:pPr>
+        <w:spacing w:line="360" w:lineRule="auto"/>
+      </w:pPr>
+      <w:r>
+        <w:t xml:space="preserve">1) "published": This page is shown in the user's page overview. </w:t>
+      </w:r>
+    </w:p>
+    <w:p>
+      <w:pPr>
+        <w:spacing w:line="360" w:lineRule="auto"/>
+      </w:pPr>
+      <w:r>
+        <w:t>2) "hidden": This page is invisible and not accessible for other users.</w:t>
+      </w:r>
+    </w:p>
+    <w:p>
+      <w:pPr>
+        <w:spacing w:line="360" w:lineRule="auto"/>
+      </w:pPr>
+      <w:r>
+        <w:t>3) "not published": This page will not be shown in the user's overview but it is accessible for other users that know the URL.</w:t>
+      </w:r>
+    </w:p>
+    <w:p>
+      <w:pPr>
+        <w:spacing w:line="360" w:lineRule="auto"/>
+      </w:pPr>
+      <w:r>
+        <w:t>The "not published"-state is useful when a user is currently working on a page but he wants to show the page to others to get a feedback but he does not want to have this page appear in his public overview. To change the publish state, a user simply has to choose the new state from the drop-down list and the page automatically gets updated.</w:t>
       </w:r>
     </w:p>
     <w:p>
       <w:pPr>
         <w:pStyle w:val="berschrift4"/>
       </w:pPr>
-      <w:bookmarkStart w:id="20" w:name="_Toc164314145"/>
-      <w:r>
-        <w:t>3.5.</w:t>
-      </w:r>
-      <w:r>
-        <w:t>5</w:t>
-      </w:r>
-      <w:r>
-        <w:t xml:space="preserve"> Image Overview</w:t>
-      </w:r>
-      <w:bookmarkEnd w:id="20"/>
-    </w:p>
-    <w:p>
-      <w:pPr>
-        <w:spacing w:line="360" w:lineRule="auto"/>
-      </w:pPr>
-      <w:r>
-        <w:t xml:space="preserve">On this page the current image is shown in the original size as the user uploaded it. The image is centered horizontally and vertically so that the images' center lies on top of the pages' center. Like on the other pages, the image here can also get dragged around which is handy for images that are bigger than the browser screen so users can see the rest of each image by dragging it around. The position of an image is not saved to the </w:t>
-      </w:r>
-      <w:r>
-        <w:lastRenderedPageBreak/>
-        <w:t>server because the main focus on this page should not lie on a specific arrangement but on the image itself.</w:t>
-      </w:r>
-    </w:p>
-    <w:p>
-      <w:pPr>
-        <w:spacing w:line="360" w:lineRule="auto"/>
-      </w:pPr>
-      <w:r>
-        <w:t>By pressing the right- or left key, the user can navigate through the rest of the images of the current page to quickly get an overview over all images.</w:t>
-      </w:r>
-    </w:p>
-    <w:p>
-      <w:pPr>
-        <w:pStyle w:val="berschrift4"/>
-      </w:pPr>
-      <w:bookmarkStart w:id="21" w:name="_Toc164314146"/>
-      <w:r>
-        <w:t>3.5.6 Image Edit Form</w:t>
-      </w:r>
-      <w:bookmarkEnd w:id="21"/>
-    </w:p>
-    <w:p>
-      <w:pPr>
-        <w:spacing w:line="360" w:lineRule="auto"/>
-      </w:pPr>
-      <w:r>
-        <w:t>Like in the page edit form, the image edit form first shows the image to make it clear to the user which one of the images he is currently editing. There are basic input fields to change the title (which will also change the URL), the description and there are fields to add Copyright and source information to the image that are important if the user adds an image that has been taken from another website.</w:t>
-      </w:r>
-    </w:p>
-    <w:p>
-      <w:pPr>
-        <w:spacing w:line="360" w:lineRule="auto"/>
-      </w:pPr>
-      <w:r>
-        <w:t>Tags can simply get added to the image by typing a tag into the tag field and pressing the return-, the space- or the comma-key. To delete a tag the user simply needs to press the "X"-symbol next to each tag.</w:t>
-      </w:r>
-    </w:p>
-    <w:p>
-      <w:pPr>
-        <w:spacing w:line="360" w:lineRule="auto"/>
-      </w:pPr>
-      <w:r>
-        <w:t>A special feature of images is that they can link to three different locations and the user is able to choose a different link for each image. The three radio buttons underneath the label "Links to" specify which location an image points to.</w:t>
-      </w:r>
-    </w:p>
-    <w:p>
-      <w:pPr>
-        <w:spacing w:line="360" w:lineRule="auto"/>
-      </w:pPr>
-      <w:r>
-        <w:rPr>
-          <w:highlight w:val="yellow"/>
-        </w:rPr>
-        <w:t>[add mini screenshot for each state]</w:t>
-      </w:r>
-    </w:p>
-    <w:p>
-      <w:pPr>
-        <w:spacing w:line="360" w:lineRule="auto"/>
-      </w:pPr>
-      <w:r>
-        <w:t>"Detail" means that the image links to the detail page of an image where the image is shown in original size which is the default link mode of an image (see image#show for more info on that).</w:t>
-      </w:r>
-    </w:p>
-    <w:p>
-      <w:pPr>
-        <w:spacing w:line="360" w:lineRule="auto"/>
-      </w:pPr>
-      <w:r>
-        <w:t xml:space="preserve">"Page" means that the image points to another page of the current user. A drop-down menu is shown where the user can choose the page. This allows the user to create connections between Pages and gives users another way to experiment with the website and to express their ideas. Users could create linked-lists of pages that are in some way connected to each other or they could link pages to show a development of a task where each page shows one state. </w:t>
-      </w:r>
-    </w:p>
-    <w:p>
-      <w:pPr>
-        <w:spacing w:line="360" w:lineRule="auto"/>
-      </w:pPr>
-      <w:r>
-        <w:t xml:space="preserve">"URL" means that the image points to a HTTP URL which could be an external URL like an entry in the Wikipedia or it could be another </w:t>
-      </w:r>
-      <w:r>
-        <w:t>URL</w:t>
-      </w:r>
-      <w:r>
-        <w:t xml:space="preserve"> from within the Salon website. A scenario could be that users form a group and therefore they create another user. This user then has a page called "Team" where there's an image for each user that links to the user's overview.</w:t>
-      </w:r>
-    </w:p>
-    <w:p>
-      <w:pPr>
-        <w:spacing w:line="360" w:lineRule="auto"/>
-      </w:pPr>
-      <w:r>
-        <w:t>Like in the p</w:t>
-      </w:r>
-      <w:r>
-        <w:t>age edit form, all changes that are made in this form need to get confirmed ("Save"-button) and can get discarded ("Cancel"-button).</w:t>
-      </w:r>
-    </w:p>
-    <w:p>
-      <w:pPr>
-        <w:pStyle w:val="berschrift4"/>
-      </w:pPr>
-      <w:bookmarkStart w:id="22" w:name="_Toc164314147"/>
+      <w:bookmarkStart w:id="24" w:name="_Toc164314148"/>
       <w:r>
         <w:lastRenderedPageBreak/>
         <w:t xml:space="preserve">3.5.7 </w:t>
       </w:r>
       <w:r>
-        <w:t>Page Index</w:t>
-      </w:r>
-      <w:bookmarkEnd w:id="22"/>
-    </w:p>
-    <w:p>
-      <w:pPr>
-        <w:spacing w:line="360" w:lineRule="auto"/>
-      </w:pPr>
-      <w:r>
-        <w:t xml:space="preserve">The page index is a list of all the pages the current user owns and it is the page a user is forwarded to after the </w:t>
-      </w:r>
-      <w:r>
-        <w:t>login</w:t>
-      </w:r>
-      <w:r>
-        <w:t>.</w:t>
-      </w:r>
-    </w:p>
-    <w:p>
-      <w:pPr>
-        <w:spacing w:line="360" w:lineRule="auto"/>
-      </w:pPr>
-      <w:r>
-        <w:t>Each entry in the list stands for one of the user's pages and gives the user an overview on some facts about this page like the current cover image and the number of images stored in it, as well as the name of each page. Furthermore, the page offers the user the ability to quickly delete pages and the ability to directly go to the edit form for each page.</w:t>
-      </w:r>
-    </w:p>
-    <w:p>
-      <w:pPr>
-        <w:spacing w:line="360" w:lineRule="auto"/>
-      </w:pPr>
-      <w:r>
-        <w:t>In comparison to the user overview where the user also is able to delete and edit pages, this page also shows all pages that have a status of "hidden" or "not published".</w:t>
-      </w:r>
-    </w:p>
-    <w:p>
-      <w:pPr>
-        <w:spacing w:line="360" w:lineRule="auto"/>
-      </w:pPr>
-      <w:r>
-        <w:t xml:space="preserve">Pages basically can have three states: </w:t>
-      </w:r>
-    </w:p>
-    <w:p>
-      <w:pPr>
-        <w:spacing w:line="360" w:lineRule="auto"/>
-      </w:pPr>
-      <w:r>
-        <w:t xml:space="preserve">1) "published": This page is shown in the user's page overview. </w:t>
-      </w:r>
-    </w:p>
-    <w:p>
-      <w:pPr>
-        <w:spacing w:line="360" w:lineRule="auto"/>
-      </w:pPr>
-      <w:r>
-        <w:t>2) "hidden": This page is invisible and not accessible for other users.</w:t>
-      </w:r>
-    </w:p>
-    <w:p>
-      <w:pPr>
-        <w:spacing w:line="360" w:lineRule="auto"/>
-      </w:pPr>
-      <w:r>
-        <w:t>3) "not published": This page will not be shown in the user's overview but it is accessible for other users that know the URL.</w:t>
-      </w:r>
-    </w:p>
-    <w:p>
-      <w:pPr>
-        <w:spacing w:line="360" w:lineRule="auto"/>
-      </w:pPr>
-      <w:r>
-        <w:t>The "not published"-state is useful when a user is currently working on a page but he wants to show the page to others to get a feedback but he does not want to have this page appear in his public overview. To change the publish state, a user simply has to choose the new state from the drop-down list and the page automatically gets updated.</w:t>
-      </w:r>
-    </w:p>
-    <w:p>
-      <w:pPr>
-        <w:pStyle w:val="berschrift4"/>
-      </w:pPr>
-      <w:bookmarkStart w:id="23" w:name="_Toc164314148"/>
-      <w:r>
-        <w:t xml:space="preserve">3.5.7 </w:t>
-      </w:r>
-      <w:r>
         <w:t>Search</w:t>
       </w:r>
-      <w:bookmarkEnd w:id="23"/>
+      <w:bookmarkEnd w:id="24"/>
     </w:p>
     <w:p>
       <w:r>
@@ -3957,7 +4006,7 @@
       <w:pPr>
         <w:pStyle w:val="berschrift3"/>
       </w:pPr>
-      <w:bookmarkStart w:id="24" w:name="_Toc164314149"/>
+      <w:bookmarkStart w:id="25" w:name="_Toc164314149"/>
       <w:r>
         <w:t>3.</w:t>
       </w:r>
@@ -3967,26 +4016,63 @@
       <w:r>
         <w:t xml:space="preserve"> Drag and Drop</w:t>
       </w:r>
-      <w:bookmarkEnd w:id="24"/>
-    </w:p>
-    <w:p>
-      <w:pPr>
-        <w:spacing w:line="360" w:lineRule="auto"/>
-      </w:pPr>
-      <w:r>
-        <w:t xml:space="preserve">As described before, the Drag&amp;Drop-Feature is one of the most important distinguishing features of Salon. Therefore there was the need of a good Drag&amp;Drop-Implementation in </w:t>
+      <w:bookmarkEnd w:id="25"/>
+    </w:p>
+    <w:p>
+      <w:pPr>
+        <w:spacing w:line="360" w:lineRule="auto"/>
+      </w:pPr>
+      <w:r>
+        <w:t>As described before, the Drag&amp;Drop-Feature is one of the most important distinguishing features of Salon. Therefore there was the need of a good Drag&amp;Drop-Implementation in JavaScript. Most major JavaScript libraries offer Drag&amp;Drop-plugins today and in the beginning of development the most prominent libraries have been tried out (namely jQueryUI, mootools and script.acoul.us). They all worked great and were very feature-rich including UI-Widgets and many abstractions like automatically sortable tables, but they all lacked support for mobile browsers which is an essential feature-requirement for Salon because it should be usable on all iOs devices. Also when using one of the libraries mentioned above one had to include the whole library into the project although only the Drag&amp;Drop functionality was needed. This would add an enormous extra load time especially for users on mobile devices.</w:t>
+      </w:r>
+    </w:p>
+    <w:p>
+      <w:pPr>
+        <w:spacing w:line="360" w:lineRule="auto"/>
+      </w:pPr>
+      <w:r>
+        <w:t>Because of these facts I decided to write an own Drag&amp;Drop implementation that supported webkit-mobile browsers as well as desktop browsers. There are basically two ways implement a Drag&amp;Drop System with the given DOM-Events in JavaScript.</w:t>
+      </w:r>
+    </w:p>
+    <w:p>
+      <w:pPr>
+        <w:spacing w:line="360" w:lineRule="auto"/>
+      </w:pPr>
+    </w:p>
+    <w:p>
+      <w:pPr>
+        <w:pStyle w:val="berschrift5"/>
+      </w:pPr>
+      <w:r>
+        <w:t>Global</w:t>
+      </w:r>
+    </w:p>
+    <w:p>
+      <w:pPr>
+        <w:spacing w:line="360" w:lineRule="auto"/>
+      </w:pPr>
+      <w:r>
+        <w:t xml:space="preserve">This implementation is called to global method because the drag-handler, a component that receives all events and maps them to drag events, stores only one DOM element at a time and associates all "global" DOM events with this element. The drag-handler starts when the mousedown-event (touchstart on webkit-mobile) is fired on an element with the css class "draggable". This element is then saved as the global drag-target together </w:t>
       </w:r>
       <w:r>
         <w:lastRenderedPageBreak/>
-        <w:t>JavaScript. Most major JavaScript libraries offer Drag&amp;Drop-plugins today and in the beginning of development the most prominent libraries have been tried out (namely jQueryUI, mootools and script.acoul.us). They all worked great and were very feature-rich including UI-Widgets and many abstractions like automatically sortable tables, but they all lacked support for mobile browsers which is an essential feature-requirement for Salon because it should be usable on all iOs devices. Also when using one of the libraries mentioned above one had to include the whole library into the project although only the Drag&amp;Drop functionality was needed. This would add an enormous extra load time especially for users on mobile devices.</w:t>
-      </w:r>
-    </w:p>
-    <w:p>
-      <w:pPr>
-        <w:spacing w:line="360" w:lineRule="auto"/>
-      </w:pPr>
-      <w:r>
-        <w:t>Because of these facts I decided to write an own Drag&amp;Drop implementation that supported webkit-mobile browsers as well as desktop browsers. There are basically two ways implement a Drag&amp;Drop System with the given DOM-Events in JavaScript.</w:t>
+        <w:t>with its current position. All mousemove-/touchmove events that are then fired on the document initiate a movement-delta calculation and a custom drag-event that is fired on the current drag-target.</w:t>
+      </w:r>
+    </w:p>
+    <w:p>
+      <w:pPr>
+        <w:spacing w:line="360" w:lineRule="auto"/>
+      </w:pPr>
+      <w:r>
+        <w:t>Drag-events will get fired until a mouseup or touchend has been fired, which means that the user has stopped dragging an element. This invokes a dragend-event being fired on the drag-target.</w:t>
+      </w:r>
+    </w:p>
+    <w:p>
+      <w:pPr>
+        <w:spacing w:line="360" w:lineRule="auto"/>
+      </w:pPr>
+      <w:r>
+        <w:t>Although this method works perfectly on desktop browsers and also on mobile browsers it has some downsides when it comes to touch-device users. When letting iPad users drag elements around a test page they were all confused that they could only drag one element at a time. Also the drag-handler didn't work well when multiple touchstart-events were fired. The fact that element-movement is detected by move events that are fired on the document only allows to track one finger at the same time. Also the iPad users were not only confused but they also thought that the app was not working properly.</w:t>
       </w:r>
     </w:p>
     <w:p>
@@ -3999,31 +4085,54 @@
         <w:pStyle w:val="berschrift5"/>
       </w:pPr>
       <w:r>
-        <w:t>Global</w:t>
-      </w:r>
-    </w:p>
-    <w:p>
-      <w:pPr>
-        <w:spacing w:line="360" w:lineRule="auto"/>
-      </w:pPr>
-      <w:r>
-        <w:t>This implementation is called to global method because the drag-handler, a component that receives all events and maps them to drag events, stores only one DOM element at a time and associates all "global" DOM events with this element. The drag-handler starts when the mousedown-event (touchstart on webkit-mobile) is fired on an element with the css class "draggable". This element is then saved as the global drag-target together with its current position. All mousemove-/touchmove events that are then fired on the document initiate a movement-delta calculation and a custom drag-event that is fired on the current drag-target.</w:t>
-      </w:r>
-    </w:p>
-    <w:p>
-      <w:pPr>
-        <w:spacing w:line="360" w:lineRule="auto"/>
-      </w:pPr>
-      <w:r>
-        <w:t>Drag-events will get fired until a mouseup or touchend has been fired, which means that the user has stopped dragging an element. This invokes a dragend-event being fired on the drag-target.</w:t>
-      </w:r>
-    </w:p>
-    <w:p>
-      <w:pPr>
-        <w:spacing w:line="360" w:lineRule="auto"/>
-      </w:pPr>
-      <w:r>
-        <w:t>Although this method works perfectly on desktop browsers and also on mobile browsers it has some downsides when it comes to touch-device users. When letting iPad users drag elements around a test page they were all confused that they could only drag one element at a time. Also the drag-handler didn't work well when multiple touchstart-events were fired. The fact that element-movement is detected by move events that are fired on the document only allows to track one finger at the same time. Also the iPad users were not only confused but they also thought that the app was not working properly.</w:t>
+        <w:t>Local</w:t>
+      </w:r>
+    </w:p>
+    <w:p>
+      <w:pPr>
+        <w:spacing w:line="360" w:lineRule="auto"/>
+      </w:pPr>
+      <w:r>
+        <w:t>To allow multiple elements to get dragged at the same time there was the need to not only associate DOM-events to one single element. Each draggable element now needed its own drag-handler and the global mousemove-events could not be used anymore. Instead of the global events in this system the local move-events are taken to fire drag events. This means that the drag-handler detects drag events from mousemove/touchmove-events that have been fired on this element. The movement delta is calculated not with one global last-position but with a last-position object that is stored for each drag-target.</w:t>
+      </w:r>
+    </w:p>
+    <w:p>
+      <w:pPr>
+        <w:spacing w:line="360" w:lineRule="auto"/>
+      </w:pPr>
+      <w:r>
+        <w:t>A problem with this technique is that it does not work well on desktop browsers. When moving the mouse very fast the drag-target lost track of the mousemove-event and the element would stop moving although the mouse was still in movement. Somehow this problem did not appear on touch-devices so that this technique could still be used on touch devices.</w:t>
+      </w:r>
+    </w:p>
+    <w:p>
+      <w:pPr>
+        <w:spacing w:line="360" w:lineRule="auto"/>
+      </w:pPr>
+    </w:p>
+    <w:p>
+      <w:pPr>
+        <w:spacing w:line="360" w:lineRule="auto"/>
+      </w:pPr>
+      <w:r>
+        <w:t>The final solution uses both techniques and switches to the global system on desktop browsers and to the local system on touch-devices.</w:t>
+      </w:r>
+    </w:p>
+    <w:p>
+      <w:pPr>
+        <w:spacing w:line="360" w:lineRule="auto"/>
+      </w:pPr>
+      <w:r>
+        <w:t xml:space="preserve">By design the system itself does not alter the positions of the images itself. To make the system as decoupled as possible this functionality has been delegated to event receivers </w:t>
+      </w:r>
+      <w:r>
+        <w:lastRenderedPageBreak/>
+        <w:t xml:space="preserve">that then can decide on their own in what way they want to move the elements on the screen (e.g. top/left </w:t>
+      </w:r>
+      <w:r>
+        <w:t>CSS-</w:t>
+      </w:r>
+      <w:r>
+        <w:t>attributes or negative margins). This makes it possible to create elements that can only get dragged on one axis (horizontal / vertical) or only in a certain range on the screen.</w:t>
       </w:r>
     </w:p>
     <w:p>
@@ -4036,166 +4145,112 @@
         <w:pStyle w:val="berschrift5"/>
       </w:pPr>
       <w:r>
+        <w:t>Drop</w:t>
+      </w:r>
+    </w:p>
+    <w:p>
+      <w:pPr>
+        <w:spacing w:line="360" w:lineRule="auto"/>
+      </w:pPr>
+      <w:r>
+        <w:t>Although this functionality is not (yet)</w:t>
+      </w:r>
+      <w:r>
+        <w:t xml:space="preserve"> </w:t>
+      </w:r>
+      <w:r>
+        <w:t>used in Salon, the Drag&amp;Drop-system also supports the events "drop" and "drag-over". To let an element receive these events it only needs to have the CSS class "droppable" assigned. When a drag event is fired, the system looks for el</w:t>
+      </w:r>
+      <w:r>
+        <w:t>ements that can receive a "drag-</w:t>
+      </w:r>
+      <w:r>
+        <w:t>over" event by matching the current position with the positions of all droppable elements. This event is useful to give users a feedback that they can drop elements on this element e.g. by increasing its size or by changing its color. If the user drops an element the underlying "droppable"-element will receive the drop event that includes the current drag-target.</w:t>
+      </w:r>
+    </w:p>
+    <w:p>
+      <w:pPr>
+        <w:pStyle w:val="berschrift2"/>
+      </w:pPr>
+      <w:bookmarkStart w:id="26" w:name="_Toc164314150"/>
+      <w:r>
+        <w:t>4</w:t>
+      </w:r>
+      <w:r>
+        <w:t xml:space="preserve"> Quo vadis Salon?</w:t>
+      </w:r>
+      <w:bookmarkEnd w:id="26"/>
+    </w:p>
+    <w:p>
+      <w:pPr>
+        <w:spacing w:line="360" w:lineRule="auto"/>
+      </w:pPr>
+      <w:r>
+        <w:t>The development of Salon should not stop after this thesis and there are various additional features planned for the future:</w:t>
+      </w:r>
+    </w:p>
+    <w:p>
+      <w:pPr>
+        <w:pStyle w:val="berschrift5"/>
+      </w:pPr>
+      <w:r>
+        <w:t>Remix-me</w:t>
+      </w:r>
+    </w:p>
+    <w:p>
+      <w:pPr>
+        <w:spacing w:line="360" w:lineRule="auto"/>
+      </w:pPr>
+      <w:r>
+        <w:t xml:space="preserve">The "Remix-me" feature would allow a user to clone an existing page from another user to then edit it as if it was one of his pages. These remixes would then get listed on the original page and a caption would get added to pages that are remixes so that the original authors would always be mentioned. This feature should be an optional feature for pages and should need </w:t>
+      </w:r>
+      <w:r>
+        <w:t>to get activated</w:t>
+      </w:r>
+      <w:r>
+        <w:t xml:space="preserve"> in the page edit form for each page to preserve copyrights of the original content.</w:t>
+      </w:r>
+    </w:p>
+    <w:p>
+      <w:pPr>
+        <w:spacing w:line="360" w:lineRule="auto"/>
+      </w:pPr>
+      <w:r>
+        <w:t xml:space="preserve">A scenario could be that </w:t>
+      </w:r>
+      <w:r>
+        <w:t>Profs</w:t>
+      </w:r>
+      <w:r>
+        <w:t xml:space="preserve"> create pages to specific topics and then make an exercise in class that students should remix the current page and add their own ideas to the page. This raises the question whether it should be allowed to the remixer to delete images from the original author.</w:t>
+      </w:r>
+    </w:p>
+    <w:p>
+      <w:pPr>
+        <w:spacing w:line="360" w:lineRule="auto"/>
+      </w:pPr>
+      <w:r>
+        <w:t>Overall this feature could boost interaction between users and could be an element that is fun to use.</w:t>
+      </w:r>
+    </w:p>
+    <w:p>
+      <w:pPr>
+        <w:pStyle w:val="berschrift5"/>
+      </w:pPr>
+      <w:r>
+        <w:t>More Assets</w:t>
+      </w:r>
+    </w:p>
+    <w:p>
+      <w:pPr>
+        <w:spacing w:line="360" w:lineRule="auto"/>
+      </w:pPr>
+      <w:r>
+        <w:t xml:space="preserve">Currently there is only one asset type that can get added to pages: the image. But the backend design allows to easily add other sorts of assets for example texts or sounds. </w:t>
+      </w:r>
+      <w:r>
         <w:lastRenderedPageBreak/>
-        <w:t>Local</w:t>
-      </w:r>
-    </w:p>
-    <w:p>
-      <w:pPr>
-        <w:spacing w:line="360" w:lineRule="auto"/>
-      </w:pPr>
-      <w:r>
-        <w:t>To allow multiple elements to get dragged at the same time there was the need to not only associate DOM-events to one single element. Each draggable element now needed its own drag-handler and the global mousemove-events could not be used anymore. Instead of the global events in this system the local move-events are taken to fire drag events. This means that the drag-handler detects drag events from mousemove/touchmove-events that have been fired on this element. The movement delta is calculated not with one global last-position but with a last-position object that is stored for each drag-target.</w:t>
-      </w:r>
-    </w:p>
-    <w:p>
-      <w:pPr>
-        <w:spacing w:line="360" w:lineRule="auto"/>
-      </w:pPr>
-      <w:r>
-        <w:t>A problem with this technique is that it does not work well on desktop browsers. When moving the mouse very fast the drag-target lost track of the mousemove-event and the element would stop moving although the mouse was still in movement. Somehow this problem did not appear on touch-devices so that this technique could still be used on touch devices.</w:t>
-      </w:r>
-    </w:p>
-    <w:p>
-      <w:pPr>
-        <w:spacing w:line="360" w:lineRule="auto"/>
-      </w:pPr>
-    </w:p>
-    <w:p>
-      <w:pPr>
-        <w:spacing w:line="360" w:lineRule="auto"/>
-      </w:pPr>
-      <w:r>
-        <w:t>The final solution uses both techniques and switches to the global system on desktop browsers and to the local system on touch-devices.</w:t>
-      </w:r>
-    </w:p>
-    <w:p>
-      <w:pPr>
-        <w:spacing w:line="360" w:lineRule="auto"/>
-      </w:pPr>
-      <w:r>
-        <w:t xml:space="preserve">By design the system itself does not alter the positions of the images itself. To make the system as decoupled as possible this functionality has been delegated to event receivers that then can decide on their own in what way they want to move the elements on the screen (e.g. top/left </w:t>
-      </w:r>
-      <w:r>
-        <w:t>CSS-</w:t>
-      </w:r>
-      <w:r>
-        <w:t>attributes or negative margins). This makes it possible to create elements that can only get dragged on one axis (horizontal / vertical) or only in a certain range on the screen.</w:t>
-      </w:r>
-    </w:p>
-    <w:p>
-      <w:pPr>
-        <w:spacing w:line="360" w:lineRule="auto"/>
-      </w:pPr>
-    </w:p>
-    <w:p>
-      <w:pPr>
-        <w:pStyle w:val="berschrift5"/>
-      </w:pPr>
-      <w:r>
-        <w:t>Drop</w:t>
-      </w:r>
-    </w:p>
-    <w:p>
-      <w:pPr>
-        <w:spacing w:line="360" w:lineRule="auto"/>
-      </w:pPr>
-      <w:r>
-        <w:t>Although this functionality is not (yet)</w:t>
-      </w:r>
-      <w:r>
-        <w:t xml:space="preserve"> </w:t>
-      </w:r>
-      <w:r>
-        <w:t>used in Salon, the Drag&amp;Drop-system also supports the events "drop" and "drag-over". To let an element receive these events it only needs to have the CSS class "droppable" assigned. When a drag event is fired, the system looks for el</w:t>
-      </w:r>
-      <w:r>
-        <w:t>ements that can receive a "drag-</w:t>
-      </w:r>
-      <w:r>
-        <w:t>over" event by matching the current position with the positions of all droppable elements. This event is useful to give users a feedback that they can drop elements on this element e.g. by increasing its size or by changing its color. If the user drops an element the underlying "droppable"-element will receive the drop event that includes the current drag-target.</w:t>
-      </w:r>
-    </w:p>
-    <w:p>
-      <w:pPr>
-        <w:pStyle w:val="berschrift2"/>
-      </w:pPr>
-      <w:bookmarkStart w:id="25" w:name="_Toc164314150"/>
-      <w:r>
-        <w:lastRenderedPageBreak/>
-        <w:t>4</w:t>
-      </w:r>
-      <w:r>
-        <w:t xml:space="preserve"> Quo vadis Salon?</w:t>
-      </w:r>
-      <w:bookmarkEnd w:id="25"/>
-    </w:p>
-    <w:p>
-      <w:pPr>
-        <w:spacing w:line="360" w:lineRule="auto"/>
-      </w:pPr>
-      <w:r>
-        <w:t>The development of Salon should not stop after this thesis and there are various additional features planned for the future:</w:t>
-      </w:r>
-    </w:p>
-    <w:p>
-      <w:pPr>
-        <w:pStyle w:val="berschrift5"/>
-      </w:pPr>
-      <w:r>
-        <w:t>Remix-me</w:t>
-      </w:r>
-    </w:p>
-    <w:p>
-      <w:pPr>
-        <w:spacing w:line="360" w:lineRule="auto"/>
-      </w:pPr>
-      <w:r>
-        <w:t xml:space="preserve">The "Remix-me" feature would allow a user to clone an existing page from another user to then edit it as if it was one of his pages. These remixes would then get listed on the original page and a caption would get added to pages that are remixes so that the original authors would always be mentioned. This feature should be an optional feature for pages and should need </w:t>
-      </w:r>
-      <w:r>
-        <w:t>to get activated</w:t>
-      </w:r>
-      <w:r>
-        <w:t xml:space="preserve"> in the page edit form for each page to preserve copyrights of the original content.</w:t>
-      </w:r>
-    </w:p>
-    <w:p>
-      <w:pPr>
-        <w:spacing w:line="360" w:lineRule="auto"/>
-      </w:pPr>
-      <w:r>
-        <w:t xml:space="preserve">A scenario could be that </w:t>
-      </w:r>
-      <w:r>
-        <w:t>Profs</w:t>
-      </w:r>
-      <w:r>
-        <w:t xml:space="preserve"> create pages to specific topics and then make an exercise in class that students should remix the current page and add their own ideas to the page. This raises the question whether it should be allowed to the remixer to delete images from the original author.</w:t>
-      </w:r>
-    </w:p>
-    <w:p>
-      <w:pPr>
-        <w:spacing w:line="360" w:lineRule="auto"/>
-      </w:pPr>
-      <w:r>
-        <w:t>Overall this feature could boost interaction between users and could be an element that is fun to use.</w:t>
-      </w:r>
-    </w:p>
-    <w:p>
-      <w:pPr>
-        <w:pStyle w:val="berschrift5"/>
-      </w:pPr>
-      <w:r>
-        <w:t>More Assets</w:t>
-      </w:r>
-    </w:p>
-    <w:p>
-      <w:pPr>
-        <w:spacing w:line="360" w:lineRule="auto"/>
-      </w:pPr>
-      <w:r>
-        <w:t>Currently there is only one asset type that can get added to pages: the image. But the backend design allows to easily add other sorts of assets for example texts or sounds. Especially the combination of text assets and image assets could lead to a lot of interesting pages. Texts could link to other pages or they could serve as a description for images.</w:t>
+        <w:t>Especially the combination of text assets and image assets could lead to a lot of interesting pages. Texts could link to other pages or they could serve as a description for images.</w:t>
       </w:r>
     </w:p>
     <w:p>
@@ -4286,8 +4341,52 @@
         <w:spacing w:line="360" w:lineRule="auto"/>
       </w:pPr>
       <w:r>
+        <w:t>An advantage that comes with this animation is that users are able to see where all the images are placed, even those that would not be visible from the beginning. But this animation could distract the user's attention from what is really important on each page: the images and their arrangement.</w:t>
+      </w:r>
+    </w:p>
+    <w:p>
+      <w:pPr>
+        <w:pStyle w:val="berschrift5"/>
+      </w:pPr>
+      <w:r>
+        <w:t>Zoom</w:t>
+      </w:r>
+    </w:p>
+    <w:p>
+      <w:pPr>
+        <w:spacing w:line="360" w:lineRule="auto"/>
+      </w:pPr>
+      <w:r>
+        <w:t>Pages with a lot of images tend to look cluttered and then images are often dragged out of the visible area of the canvas. Sometimes this leads to several images get hidden by accident so that users will not notice that there are more images on the page. A zoom feature that lets users zoom in and out of overview pages would help to give users an overview of pages with a lot of content and could also be another element for users to experiment with (e.g. by hiding images that can only be seen when a user completely zooms out of the page).</w:t>
+      </w:r>
+    </w:p>
+    <w:p>
+      <w:pPr>
+        <w:pStyle w:val="berschrift5"/>
+      </w:pPr>
+      <w:r>
+        <w:t>Grid</w:t>
+      </w:r>
+      <w:r>
+        <w:t xml:space="preserve"> Generator</w:t>
+      </w:r>
+    </w:p>
+    <w:p>
+      <w:pPr>
+        <w:spacing w:line="360" w:lineRule="auto"/>
+      </w:pPr>
+      <w:r>
+        <w:t xml:space="preserve">Sometimes it is not necessary to align images on a page in very creative way when a user only wants to upload the images and show them to someone else. Currently to align them properly in a grid a user has to manually drag the images around. The more images </w:t>
+      </w:r>
+      <w:r>
         <w:lastRenderedPageBreak/>
-        <w:t>An advantage that comes with this animation is that users are able to see where all the images are placed, even those that would not be visible from the beginning. But this animation could distract the user's attention from what is really important on each page: the images and their arrangement.</w:t>
+        <w:t>there are, the more time is needed to create a nice grid and very often images are not aligned 100% correct because it is hard to align everything manually. To allow the user to simply create grids that are perfectly aligned, a grid generator component could get added to Salon that is visible on overview pages. A user would only have to specify t</w:t>
+      </w:r>
+      <w:r>
+        <w:t>he amount of columns and the</w:t>
+      </w:r>
+      <w:r>
+        <w:t xml:space="preserve"> padding and the generator would then align the images automatically.</w:t>
       </w:r>
     </w:p>
     <w:p>
@@ -4295,47 +4394,6 @@
         <w:pStyle w:val="berschrift5"/>
       </w:pPr>
       <w:r>
-        <w:t>Zoom</w:t>
-      </w:r>
-    </w:p>
-    <w:p>
-      <w:pPr>
-        <w:spacing w:line="360" w:lineRule="auto"/>
-      </w:pPr>
-      <w:r>
-        <w:t>Pages with a lot of images tend to look cluttered and then images are often dragged out of the visible area of the canvas. Sometimes this leads to several images get hidden by accident so that users will not notice that there are more images on the page. A zoom feature that lets users zoom in and out of overview pages would help to give users an overview of pages with a lot of content and could also be another element for users to experiment with (e.g. by hiding images that can only be seen when a user completely zooms out of the page).</w:t>
-      </w:r>
-    </w:p>
-    <w:p>
-      <w:pPr>
-        <w:pStyle w:val="berschrift5"/>
-      </w:pPr>
-      <w:r>
-        <w:t>Grid</w:t>
-      </w:r>
-      <w:r>
-        <w:t xml:space="preserve"> Generator</w:t>
-      </w:r>
-    </w:p>
-    <w:p>
-      <w:pPr>
-        <w:spacing w:line="360" w:lineRule="auto"/>
-      </w:pPr>
-      <w:r>
-        <w:t>Sometimes it is not necessary to align images on a page in very creative way when a user only wants to upload the images and show them to someone else. Currently to align them properly in a grid a user has to manually drag the images around. The more images there are, the more time is needed to create a nice grid and very often images are not aligned 100% correct because it is hard to align everything manually. To allow the user to simply create grids that are perfectly aligned, a grid generator component could get added to Salon that is visible on overview pages. A user would only have to specify t</w:t>
-      </w:r>
-      <w:r>
-        <w:t>he amount of columns and the</w:t>
-      </w:r>
-      <w:r>
-        <w:t xml:space="preserve"> padding and the generator would then align the images automatically.</w:t>
-      </w:r>
-    </w:p>
-    <w:p>
-      <w:pPr>
-        <w:pStyle w:val="berschrift5"/>
-      </w:pPr>
-      <w:r>
         <w:t>Search for page titles</w:t>
       </w:r>
     </w:p>
@@ -4346,8 +4404,6 @@
       <w:r>
         <w:t>The search currently only works for tags but this is a functionality that is likely to get extended in the future to also support the search in page titles and image titles. This makes it possible to find pages directly and not just by searching for tags that images in a specific page may have been tagged with. Students could then name their pages according to the exercises of Profs so that Profs can find these pages easier. This also leads to a needed restructure of the search result page that then should also show resulting pages.</w:t>
       </w:r>
-      <w:bookmarkStart w:id="26" w:name="_GoBack"/>
-      <w:bookmarkEnd w:id="26"/>
     </w:p>
     <w:p>
       <w:pPr>
@@ -4420,17 +4476,10 @@
         <w:footnoteReference w:id="9"/>
       </w:r>
       <w:r>
-        <w:t xml:space="preserve"> a JavaScript library that gives you Models, Views and Controllers and lets you write event-driven frontend-code. Quickly that lead to duplicated code that needed to get implemented in the backend language and in the frontend language. An example: In order to dynamically create images in the page overview, a JavaScript template was used that looked the same as the ruby template. Also parts of the Model have been rewritten logic to enable an easier communication with the backend. More and more of the application logic moved to the client-side and so I decided to rewrite Salon as a Single </w:t>
-      </w:r>
-      <w:r>
-        <w:lastRenderedPageBreak/>
-        <w:t>Page Web App because I didn’t want to have to maintain application logic on the backend and on the frontend at the same time</w:t>
-      </w:r>
-      <w:r>
-        <w:t xml:space="preserve"> and because I wanted to profit form the other advantages that Single Page Web Apps offer over normal websites</w:t>
-      </w:r>
-      <w:r>
-        <w:t>.</w:t>
+        <w:t xml:space="preserve"> a JavaScript library that gives you Models, Views and Controllers and lets you write event-driven frontend-code. Quickly that lead to duplicated code that needed to get implemented in the backend language and in the frontend language. An example: In order to dynamically create images in the page overview, a JavaScript template was used that looked the same as the ruby template. Also parts of the Model have been rewritten logic to enable an easier communication with the backend.</w:t>
+      </w:r>
+      <w:r>
+        <w:t xml:space="preserve"> More and more of the application logic moved to the client-side and so I decided to rewrite Salon as a Single Page Web App because I didn’t want to have to maintain application logic on the backend and on the frontend at the same time and because I wanted to profit form the other advantages that Single Page Web Apps have over normal websites (see Benefits).</w:t>
       </w:r>
     </w:p>
     <w:p>
@@ -5593,7 +5642,7 @@
         <w:rStyle w:val="Seitenzahl"/>
         <w:noProof/>
       </w:rPr>
-      <w:t>14</w:t>
+      <w:t>18</w:t>
     </w:r>
     <w:r>
       <w:rPr>
@@ -6253,7 +6302,7 @@
               <w:noProof/>
               <w:lang w:val="de-DE"/>
             </w:rPr>
-            <w:t>14</w:t>
+            <w:t>18</w:t>
           </w:r>
           <w:r>
             <w:rPr>
@@ -6342,7 +6391,7 @@
                 <w:rPr>
                   <w:lang w:val="de-DE"/>
                 </w:rPr>
-                <w:t>Affidavit</w:t>
+                <w:t>Overview</w:t>
               </w:r>
             </w:p>
           </w:sdtContent>
@@ -9209,7 +9258,7 @@
 </file>
 
 <file path=customXml/itemProps1.xml><?xml version="1.0" encoding="utf-8"?>
-<ds:datastoreItem xmlns:ds="http://schemas.openxmlformats.org/officeDocument/2006/customXml" ds:itemID="{B3BEBF33-9B3D-C34E-B856-6D9412AE22EB}">
+<ds:datastoreItem xmlns:ds="http://schemas.openxmlformats.org/officeDocument/2006/customXml" ds:itemID="{F66630A9-E795-5249-A2D7-9513A5EB7A5D}">
   <ds:schemaRefs>
     <ds:schemaRef ds:uri="http://schemas.openxmlformats.org/officeDocument/2006/bibliography"/>
   </ds:schemaRefs>

</xml_diff>

<commit_message>
first try of an evaluation for Salon
</commit_message>
<xml_diff>
--- a/Design and Implementation of a web-based platform to present designer-portfolios.docx
+++ b/Design and Implementation of a web-based platform to present designer-portfolios.docx
@@ -4411,45 +4411,97 @@
       <w:bookmarkEnd w:id="26"/>
     </w:p>
     <w:p>
-      <w:r>
-        <w:t>…</w:t>
-      </w:r>
+      <w:pPr>
+        <w:spacing w:line="360" w:lineRule="auto"/>
+      </w:pPr>
+      <w:r>
+        <w:t>In conclusion it can be said that the implementation of Salon went very well and that all features that were available in the prototype are also available in this implementation. This implementation even contains more features than the prototype.</w:t>
+      </w:r>
+    </w:p>
+    <w:p>
+      <w:pPr>
+        <w:spacing w:line="360" w:lineRule="auto"/>
+      </w:pPr>
+      <w:r>
+        <w:t>Each page and each image now has a dedicated form to edit its properties, images can have several link targets and the whole website has been implemented as a SPWA which brings a lot advantages in User Experience. Also an own Drag&amp;Drop-system has been written to better match the Salon requirements (more lightweight, (multi)</w:t>
+      </w:r>
+      <w:r>
+        <w:t xml:space="preserve"> </w:t>
+      </w:r>
+      <w:r>
+        <w:t>touch-support).</w:t>
+      </w:r>
+    </w:p>
+    <w:p>
+      <w:pPr>
+        <w:spacing w:line="360" w:lineRule="auto"/>
+      </w:pPr>
+    </w:p>
+    <w:p>
+      <w:pPr>
+        <w:spacing w:line="360" w:lineRule="auto"/>
+      </w:pPr>
+      <w:r>
+        <w:t xml:space="preserve">The clean and well-structured code base makes it easy to make changes to the system when universities or customers want to change a behavior or if they want to remove a certain feature. Since Salon is a SPWA with a Rails backend it is also very easy to deploy instances of it </w:t>
+      </w:r>
+      <w:r>
+        <w:t xml:space="preserve">to </w:t>
+      </w:r>
+      <w:r>
+        <w:t xml:space="preserve">the Internet or </w:t>
+      </w:r>
+      <w:r>
+        <w:t>a</w:t>
+      </w:r>
+      <w:r>
+        <w:t xml:space="preserve"> university intranet. </w:t>
+      </w:r>
+    </w:p>
+    <w:p>
+      <w:pPr>
+        <w:spacing w:line="360" w:lineRule="auto"/>
+      </w:pPr>
+      <w:r>
+        <w:t>The overall User Experience and the unique Drag&amp;Drop-portfolio concept make Salon a website that is fun to use both for users that create content and for users that browse the page.</w:t>
+      </w:r>
+      <w:bookmarkStart w:id="27" w:name="_GoBack"/>
+      <w:bookmarkEnd w:id="27"/>
     </w:p>
     <w:p>
       <w:pPr>
         <w:pStyle w:val="berschrift1"/>
       </w:pPr>
-      <w:bookmarkStart w:id="27" w:name="_Toc164314152"/>
+      <w:bookmarkStart w:id="28" w:name="_Toc164314152"/>
       <w:r>
         <w:t>Single Page Web Apps</w:t>
       </w:r>
-      <w:bookmarkEnd w:id="27"/>
+      <w:bookmarkEnd w:id="28"/>
     </w:p>
     <w:p>
       <w:pPr>
         <w:pStyle w:val="berschrift2"/>
       </w:pPr>
-      <w:bookmarkStart w:id="28" w:name="_Toc164314153"/>
+      <w:bookmarkStart w:id="29" w:name="_Toc164314153"/>
       <w:r>
         <w:t>1.</w:t>
       </w:r>
       <w:r>
         <w:t xml:space="preserve"> Introduction</w:t>
       </w:r>
-      <w:bookmarkEnd w:id="28"/>
+      <w:bookmarkEnd w:id="29"/>
     </w:p>
     <w:p>
       <w:pPr>
         <w:pStyle w:val="berschrift3"/>
       </w:pPr>
-      <w:bookmarkStart w:id="29" w:name="_Toc164314154"/>
+      <w:bookmarkStart w:id="30" w:name="_Toc164314154"/>
       <w:r>
         <w:t>1.1 Motivation</w:t>
       </w:r>
       <w:r>
         <w:t xml:space="preserve"> for Salon</w:t>
       </w:r>
-      <w:bookmarkEnd w:id="29"/>
+      <w:bookmarkEnd w:id="30"/>
     </w:p>
     <w:p>
       <w:pPr>
@@ -4482,14 +4534,14 @@
       <w:pPr>
         <w:pStyle w:val="berschrift3"/>
       </w:pPr>
-      <w:bookmarkStart w:id="30" w:name="_Toc164314155"/>
+      <w:bookmarkStart w:id="31" w:name="_Toc164314155"/>
       <w:r>
         <w:t xml:space="preserve">1.2 </w:t>
       </w:r>
       <w:r>
         <w:t>Comparison</w:t>
       </w:r>
-      <w:bookmarkEnd w:id="30"/>
+      <w:bookmarkEnd w:id="31"/>
     </w:p>
     <w:p>
       <w:pPr>
@@ -4503,11 +4555,11 @@
       <w:pPr>
         <w:pStyle w:val="berschrift3"/>
       </w:pPr>
-      <w:bookmarkStart w:id="31" w:name="_Toc164314156"/>
+      <w:bookmarkStart w:id="32" w:name="_Toc164314156"/>
       <w:r>
         <w:t>1.2.1 Traditional</w:t>
       </w:r>
-      <w:bookmarkEnd w:id="31"/>
+      <w:bookmarkEnd w:id="32"/>
     </w:p>
     <w:p>
       <w:pPr>
@@ -4598,12 +4650,12 @@
       <w:pPr>
         <w:pStyle w:val="berschrift3"/>
       </w:pPr>
-      <w:bookmarkStart w:id="32" w:name="_Toc164314157"/>
+      <w:bookmarkStart w:id="33" w:name="_Toc164314157"/>
       <w:r>
         <w:lastRenderedPageBreak/>
         <w:t>1.2.2 Single Page</w:t>
       </w:r>
-      <w:bookmarkEnd w:id="32"/>
+      <w:bookmarkEnd w:id="33"/>
     </w:p>
     <w:p>
       <w:pPr>
@@ -4692,27 +4744,27 @@
       <w:pPr>
         <w:pStyle w:val="berschrift2"/>
       </w:pPr>
-      <w:bookmarkStart w:id="33" w:name="_Toc164314158"/>
+      <w:bookmarkStart w:id="34" w:name="_Toc164314158"/>
       <w:r>
         <w:t>2</w:t>
       </w:r>
       <w:r>
         <w:t xml:space="preserve"> Differences</w:t>
       </w:r>
-      <w:bookmarkEnd w:id="33"/>
+      <w:bookmarkEnd w:id="34"/>
     </w:p>
     <w:p>
       <w:pPr>
         <w:pStyle w:val="berschrift3"/>
       </w:pPr>
-      <w:bookmarkStart w:id="34" w:name="_Toc164314159"/>
+      <w:bookmarkStart w:id="35" w:name="_Toc164314159"/>
       <w:r>
         <w:t>2</w:t>
       </w:r>
       <w:r>
         <w:t>.1 URLs</w:t>
       </w:r>
-      <w:bookmarkEnd w:id="34"/>
+      <w:bookmarkEnd w:id="35"/>
     </w:p>
     <w:p>
       <w:pPr>
@@ -4752,14 +4804,14 @@
       <w:pPr>
         <w:pStyle w:val="berschrift3"/>
       </w:pPr>
-      <w:bookmarkStart w:id="35" w:name="_Toc164314160"/>
+      <w:bookmarkStart w:id="36" w:name="_Toc164314160"/>
       <w:r>
         <w:t>2</w:t>
       </w:r>
       <w:r>
         <w:t>.2 Rendering</w:t>
       </w:r>
-      <w:bookmarkEnd w:id="35"/>
+      <w:bookmarkEnd w:id="36"/>
     </w:p>
     <w:p>
       <w:pPr>
@@ -4814,7 +4866,7 @@
       <w:pPr>
         <w:pStyle w:val="berschrift3"/>
       </w:pPr>
-      <w:bookmarkStart w:id="36" w:name="_Toc164314161"/>
+      <w:bookmarkStart w:id="37" w:name="_Toc164314161"/>
       <w:r>
         <w:t>2</w:t>
       </w:r>
@@ -4824,7 +4876,7 @@
       <w:r>
         <w:t>Authentication</w:t>
       </w:r>
-      <w:bookmarkEnd w:id="36"/>
+      <w:bookmarkEnd w:id="37"/>
     </w:p>
     <w:p>
       <w:pPr>
@@ -4854,14 +4906,14 @@
       <w:pPr>
         <w:pStyle w:val="berschrift3"/>
       </w:pPr>
-      <w:bookmarkStart w:id="37" w:name="_Toc164314162"/>
+      <w:bookmarkStart w:id="38" w:name="_Toc164314162"/>
       <w:r>
         <w:t>2</w:t>
       </w:r>
       <w:r>
         <w:t>.4 Internationalization</w:t>
       </w:r>
-      <w:bookmarkEnd w:id="37"/>
+      <w:bookmarkEnd w:id="38"/>
     </w:p>
     <w:p>
       <w:pPr>
@@ -4907,14 +4959,14 @@
       <w:pPr>
         <w:pStyle w:val="berschrift3"/>
       </w:pPr>
-      <w:bookmarkStart w:id="38" w:name="_Toc164314163"/>
+      <w:bookmarkStart w:id="39" w:name="_Toc164314163"/>
       <w:r>
         <w:t>2</w:t>
       </w:r>
       <w:r>
         <w:t>.5 Notifications</w:t>
       </w:r>
-      <w:bookmarkEnd w:id="38"/>
+      <w:bookmarkEnd w:id="39"/>
     </w:p>
     <w:p>
       <w:pPr>
@@ -4946,14 +4998,14 @@
       <w:pPr>
         <w:pStyle w:val="berschrift3"/>
       </w:pPr>
-      <w:bookmarkStart w:id="39" w:name="_Toc164314164"/>
+      <w:bookmarkStart w:id="40" w:name="_Toc164314164"/>
       <w:r>
         <w:t>2</w:t>
       </w:r>
       <w:r>
         <w:t>.6 Forms</w:t>
       </w:r>
-      <w:bookmarkEnd w:id="39"/>
+      <w:bookmarkEnd w:id="40"/>
     </w:p>
     <w:p>
       <w:pPr>
@@ -4975,7 +5027,7 @@
       <w:pPr>
         <w:pStyle w:val="berschrift2"/>
       </w:pPr>
-      <w:bookmarkStart w:id="40" w:name="_Toc164314165"/>
+      <w:bookmarkStart w:id="41" w:name="_Toc164314165"/>
       <w:r>
         <w:lastRenderedPageBreak/>
         <w:t>3</w:t>
@@ -4983,20 +5035,20 @@
       <w:r>
         <w:t xml:space="preserve"> Benefits</w:t>
       </w:r>
-      <w:bookmarkEnd w:id="40"/>
+      <w:bookmarkEnd w:id="41"/>
     </w:p>
     <w:p>
       <w:pPr>
         <w:pStyle w:val="berschrift3"/>
       </w:pPr>
-      <w:bookmarkStart w:id="41" w:name="_Toc164314166"/>
+      <w:bookmarkStart w:id="42" w:name="_Toc164314166"/>
       <w:r>
         <w:t>3</w:t>
       </w:r>
       <w:r>
         <w:t>.1 Speed / Efficiency</w:t>
       </w:r>
-      <w:bookmarkEnd w:id="41"/>
+      <w:bookmarkEnd w:id="42"/>
     </w:p>
     <w:p>
       <w:pPr>
@@ -5055,11 +5107,11 @@
       <w:pPr>
         <w:pStyle w:val="berschrift3"/>
       </w:pPr>
-      <w:bookmarkStart w:id="42" w:name="_Toc164314167"/>
+      <w:bookmarkStart w:id="43" w:name="_Toc164314167"/>
       <w:r>
         <w:t>3.2 Same Language</w:t>
       </w:r>
-      <w:bookmarkEnd w:id="42"/>
+      <w:bookmarkEnd w:id="43"/>
     </w:p>
     <w:p>
       <w:pPr>
@@ -5099,7 +5151,7 @@
       <w:pPr>
         <w:pStyle w:val="berschrift3"/>
       </w:pPr>
-      <w:bookmarkStart w:id="43" w:name="_Toc164314168"/>
+      <w:bookmarkStart w:id="44" w:name="_Toc164314168"/>
       <w:r>
         <w:t>3</w:t>
       </w:r>
@@ -5109,7 +5161,7 @@
       <w:r>
         <w:t xml:space="preserve"> User Experience</w:t>
       </w:r>
-      <w:bookmarkEnd w:id="43"/>
+      <w:bookmarkEnd w:id="44"/>
     </w:p>
     <w:p>
       <w:pPr>
@@ -5186,8 +5238,6 @@
       <w:r>
         <w:t>For sure transitions should not be used to heavily to avoid a loss of focus of the important parts of a website, mostly the content, and also users tend to get annoyed by too long animations.</w:t>
       </w:r>
-      <w:bookmarkStart w:id="44" w:name="_GoBack"/>
-      <w:bookmarkEnd w:id="44"/>
     </w:p>
     <w:p>
       <w:pPr>
@@ -5648,7 +5698,7 @@
         <w:rStyle w:val="Seitenzahl"/>
         <w:noProof/>
       </w:rPr>
-      <w:t>22</w:t>
+      <w:t>16</w:t>
     </w:r>
     <w:r>
       <w:rPr>
@@ -6308,7 +6358,7 @@
               <w:noProof/>
               <w:lang w:val="de-DE"/>
             </w:rPr>
-            <w:t>22</w:t>
+            <w:t>16</w:t>
           </w:r>
           <w:r>
             <w:rPr>
@@ -9264,7 +9314,7 @@
 </file>
 
 <file path=customXml/itemProps1.xml><?xml version="1.0" encoding="utf-8"?>
-<ds:datastoreItem xmlns:ds="http://schemas.openxmlformats.org/officeDocument/2006/customXml" ds:itemID="{393F557D-3DC9-0B49-9AD1-2DC7C6690FD6}">
+<ds:datastoreItem xmlns:ds="http://schemas.openxmlformats.org/officeDocument/2006/customXml" ds:itemID="{DE96D01B-AAC6-9F40-B084-D6B2901FFA62}">
   <ds:schemaRefs>
     <ds:schemaRef ds:uri="http://schemas.openxmlformats.org/officeDocument/2006/bibliography"/>
   </ds:schemaRefs>

</xml_diff>